<commit_message>
2-3 ta array kamel shod
</commit_message>
<xml_diff>
--- a/محتویات دوره آموزشی/فصل 0/0-1 پیش نیاز الکتریکی/جزوه/نوشته ها/جزوه 0-1.docx
+++ b/محتویات دوره آموزشی/فصل 0/0-1 پیش نیاز الکتریکی/جزوه/نوشته ها/جزوه 0-1.docx
@@ -130,7 +130,6 @@
     <w:p>
       <w:pPr>
         <w:rPr>
-          <w:rFonts w:hint="cs"/>
           <w:rtl/>
         </w:rPr>
       </w:pPr>
@@ -182,9 +181,6 @@
           <w:ilvl w:val="0"/>
           <w:numId w:val="2"/>
         </w:numPr>
-        <w:rPr>
-          <w:rFonts w:hint="cs"/>
-        </w:rPr>
       </w:pPr>
       <w:r>
         <w:rPr>
@@ -209,7 +205,6 @@
           <w:numId w:val="2"/>
         </w:numPr>
         <w:rPr>
-          <w:rFonts w:hint="cs"/>
           <w:rtl/>
         </w:rPr>
       </w:pPr>
@@ -274,50 +269,63 @@
     <w:p>
       <w:pPr>
         <w:rPr>
+          <w:rFonts w:eastAsiaTheme="minorEastAsia"/>
+          <w:rtl/>
+        </w:rPr>
+      </w:pPr>
+      <w:r>
+        <w:rPr>
           <w:rFonts w:eastAsiaTheme="minorEastAsia" w:hint="cs"/>
           <w:rtl/>
         </w:rPr>
-      </w:pPr>
+        <w:t xml:space="preserve">تقسیم </w:t>
+      </w:r>
       <w:r>
         <w:rPr>
           <w:rFonts w:eastAsiaTheme="minorEastAsia" w:hint="cs"/>
           <w:rtl/>
         </w:rPr>
-        <w:t xml:space="preserve">تقسیم </w:t>
+        <w:t>ولتاژ</w:t>
       </w:r>
       <w:r>
         <w:rPr>
           <w:rFonts w:eastAsiaTheme="minorEastAsia" w:hint="cs"/>
           <w:rtl/>
         </w:rPr>
-        <w:t>ولتاژ</w:t>
+        <w:t xml:space="preserve">: </w:t>
       </w:r>
       <w:r>
         <w:rPr>
           <w:rFonts w:eastAsiaTheme="minorEastAsia" w:hint="cs"/>
           <w:rtl/>
         </w:rPr>
-        <w:t xml:space="preserve">: </w:t>
+        <w:t xml:space="preserve">مدار زیر </w:t>
       </w:r>
       <w:r>
         <w:rPr>
           <w:rFonts w:eastAsiaTheme="minorEastAsia" w:hint="cs"/>
           <w:rtl/>
         </w:rPr>
-        <w:t xml:space="preserve">مدار زیر </w:t>
+        <w:t xml:space="preserve">را ببینید. این نقاط </w:t>
+      </w:r>
+      <w:r>
+        <w:rPr>
+          <w:rFonts w:eastAsiaTheme="minorEastAsia"/>
+        </w:rPr>
+        <w:t>A</w:t>
       </w:r>
       <w:r>
         <w:rPr>
           <w:rFonts w:eastAsiaTheme="minorEastAsia" w:hint="cs"/>
           <w:rtl/>
         </w:rPr>
-        <w:t xml:space="preserve">را ببینید. این نقاط </w:t>
+        <w:t xml:space="preserve"> و </w:t>
       </w:r>
       <w:r>
         <w:rPr>
           <w:rFonts w:eastAsiaTheme="minorEastAsia"/>
         </w:rPr>
-        <w:t>A</w:t>
+        <w:t>B</w:t>
       </w:r>
       <w:r>
         <w:rPr>
@@ -330,19 +338,47 @@
         <w:rPr>
           <w:rFonts w:eastAsiaTheme="minorEastAsia"/>
         </w:rPr>
-        <w:t>B</w:t>
+        <w:t>C</w:t>
       </w:r>
       <w:r>
         <w:rPr>
           <w:rFonts w:eastAsiaTheme="minorEastAsia" w:hint="cs"/>
           <w:rtl/>
         </w:rPr>
-        <w:t xml:space="preserve"> و </w:t>
+        <w:t xml:space="preserve"> ولتاژهای متفاوتی دارند. ولتاژ </w:t>
       </w:r>
       <w:r>
         <w:rPr>
           <w:rFonts w:eastAsiaTheme="minorEastAsia"/>
         </w:rPr>
+        <w:t xml:space="preserve"> A</w:t>
+      </w:r>
+      <w:r>
+        <w:rPr>
+          <w:rFonts w:eastAsiaTheme="minorEastAsia" w:hint="cs"/>
+          <w:rtl/>
+        </w:rPr>
+        <w:t xml:space="preserve"> که مستقیما به </w:t>
+      </w:r>
+      <w:proofErr w:type="spellStart"/>
+      <w:r>
+        <w:rPr>
+          <w:rFonts w:eastAsiaTheme="minorEastAsia"/>
+        </w:rPr>
+        <w:t>Vcc</w:t>
+      </w:r>
+      <w:proofErr w:type="spellEnd"/>
+      <w:r>
+        <w:rPr>
+          <w:rFonts w:eastAsiaTheme="minorEastAsia" w:hint="cs"/>
+          <w:rtl/>
+        </w:rPr>
+        <w:t xml:space="preserve"> وصل است 5 ولت و ولتاژ </w:t>
+      </w:r>
+      <w:r>
+        <w:rPr>
+          <w:rFonts w:eastAsiaTheme="minorEastAsia"/>
+        </w:rPr>
         <w:t>C</w:t>
       </w:r>
       <w:r>
@@ -350,53 +386,16 @@
           <w:rFonts w:eastAsiaTheme="minorEastAsia" w:hint="cs"/>
           <w:rtl/>
         </w:rPr>
-        <w:t xml:space="preserve"> ولتاژهای متفاوتی دارند. ولتاژ </w:t>
-      </w:r>
+        <w:t xml:space="preserve"> که به </w:t>
+      </w:r>
+      <w:proofErr w:type="spellStart"/>
       <w:r>
         <w:rPr>
           <w:rFonts w:eastAsiaTheme="minorEastAsia"/>
         </w:rPr>
-        <w:t xml:space="preserve"> A</w:t>
-      </w:r>
-      <w:r>
-        <w:rPr>
-          <w:rFonts w:eastAsiaTheme="minorEastAsia" w:hint="cs"/>
-          <w:rtl/>
-        </w:rPr>
-        <w:t xml:space="preserve"> که مستقیما به </w:t>
-      </w:r>
-      <w:r>
-        <w:rPr>
-          <w:rFonts w:eastAsiaTheme="minorEastAsia"/>
-        </w:rPr>
-        <w:t>Vcc</w:t>
-      </w:r>
-      <w:r>
-        <w:rPr>
-          <w:rFonts w:eastAsiaTheme="minorEastAsia" w:hint="cs"/>
-          <w:rtl/>
-        </w:rPr>
-        <w:t xml:space="preserve"> وصل است 5 ولت و ولتاژ </w:t>
-      </w:r>
-      <w:r>
-        <w:rPr>
-          <w:rFonts w:eastAsiaTheme="minorEastAsia"/>
-        </w:rPr>
-        <w:t>C</w:t>
-      </w:r>
-      <w:r>
-        <w:rPr>
-          <w:rFonts w:eastAsiaTheme="minorEastAsia" w:hint="cs"/>
-          <w:rtl/>
-        </w:rPr>
-        <w:t xml:space="preserve"> که به </w:t>
-      </w:r>
-      <w:r>
-        <w:rPr>
-          <w:rFonts w:eastAsiaTheme="minorEastAsia"/>
-        </w:rPr>
         <w:t>Gnd</w:t>
       </w:r>
+      <w:proofErr w:type="spellEnd"/>
       <w:r>
         <w:rPr>
           <w:rFonts w:eastAsiaTheme="minorEastAsia" w:hint="cs"/>
@@ -626,12 +625,14 @@
         </w:rPr>
         <w:t xml:space="preserve">این مقدار حتما بین </w:t>
       </w:r>
+      <w:proofErr w:type="spellStart"/>
       <w:r>
         <w:rPr>
           <w:rFonts w:eastAsiaTheme="minorEastAsia"/>
         </w:rPr>
         <w:t>Vcc</w:t>
       </w:r>
+      <w:proofErr w:type="spellEnd"/>
       <w:r>
         <w:rPr>
           <w:rFonts w:eastAsiaTheme="minorEastAsia" w:hint="cs"/>
@@ -639,12 +640,14 @@
         </w:rPr>
         <w:t xml:space="preserve">  و </w:t>
       </w:r>
+      <w:proofErr w:type="spellStart"/>
       <w:r>
         <w:rPr>
           <w:rFonts w:eastAsiaTheme="minorEastAsia"/>
         </w:rPr>
         <w:t>Gnd</w:t>
       </w:r>
+      <w:proofErr w:type="spellEnd"/>
       <w:r>
         <w:rPr>
           <w:rFonts w:eastAsiaTheme="minorEastAsia" w:hint="cs"/>
@@ -652,11 +655,19 @@
         </w:rPr>
         <w:t xml:space="preserve"> خواهد بود و اختلاف آن با </w:t>
       </w:r>
+      <w:proofErr w:type="spellStart"/>
       <w:r>
         <w:rPr>
           <w:rFonts w:eastAsiaTheme="minorEastAsia"/>
         </w:rPr>
-        <w:t xml:space="preserve">Vcc </w:t>
+        <w:t>Vcc</w:t>
+      </w:r>
+      <w:proofErr w:type="spellEnd"/>
+      <w:r>
+        <w:rPr>
+          <w:rFonts w:eastAsiaTheme="minorEastAsia"/>
+        </w:rPr>
+        <w:t xml:space="preserve"> </w:t>
       </w:r>
       <w:r>
         <w:rPr>
@@ -665,12 +676,14 @@
         </w:rPr>
         <w:t xml:space="preserve"> برابر اختلاف پتانسیل دو سر مقاومت یک خواهد شد. به تقسیم ولتاژ منبع (</w:t>
       </w:r>
+      <w:proofErr w:type="spellStart"/>
       <w:r>
         <w:rPr>
           <w:rFonts w:eastAsiaTheme="minorEastAsia"/>
         </w:rPr>
         <w:t>Vcc</w:t>
       </w:r>
+      <w:proofErr w:type="spellEnd"/>
       <w:r>
         <w:rPr>
           <w:rFonts w:eastAsiaTheme="minorEastAsia" w:hint="cs"/>
@@ -779,7 +792,6 @@
     <w:p>
       <w:pPr>
         <w:rPr>
-          <w:rFonts w:hint="cs"/>
           <w:rtl/>
         </w:rPr>
       </w:pPr>
@@ -1006,7 +1018,6 @@
     <w:p>
       <w:pPr>
         <w:rPr>
-          <w:rFonts w:hint="cs"/>
           <w:rtl/>
         </w:rPr>
       </w:pPr>
@@ -1060,7 +1071,6 @@
     <w:p>
       <w:pPr>
         <w:rPr>
-          <w:rFonts w:hint="cs"/>
           <w:rtl/>
         </w:rPr>
       </w:pPr>
@@ -1178,9 +1188,6 @@
           <w:ilvl w:val="0"/>
           <w:numId w:val="3"/>
         </w:numPr>
-        <w:rPr>
-          <w:rFonts w:hint="cs"/>
-        </w:rPr>
       </w:pPr>
       <w:r>
         <w:rPr>
@@ -1209,7 +1216,6 @@
     <w:p>
       <w:pPr>
         <w:rPr>
-          <w:rFonts w:hint="cs"/>
           <w:rtl/>
         </w:rPr>
       </w:pPr>
@@ -1239,7 +1245,6 @@
       <w:pPr>
         <w:jc w:val="center"/>
         <w:rPr>
-          <w:rFonts w:hint="cs"/>
           <w:rtl/>
         </w:rPr>
       </w:pPr>
@@ -1393,7 +1398,7 @@
     <w:p>
       <w:pPr>
         <w:rPr>
-          <w:rFonts w:cs="B Titr"/>
+          <w:rFonts w:cs="B Titr" w:hint="cs"/>
           <w:rtl/>
         </w:rPr>
       </w:pPr>
@@ -1406,16 +1411,24 @@
       </w:r>
     </w:p>
     <w:p>
-      <w:pPr>
-        <w:rPr>
-          <w:rtl/>
-        </w:rPr>
-      </w:pPr>
-      <w:r>
-        <w:rPr>
-          <w:rtl/>
-        </w:rPr>
-        <w:t>علم الکترون</w:t>
+      <w:r>
+        <w:rPr>
+          <w:rtl/>
+        </w:rPr>
+        <w:t>ترانز</w:t>
+      </w:r>
+      <w:r>
+        <w:rPr>
+          <w:rFonts w:hint="cs"/>
+          <w:rtl/>
+        </w:rPr>
+        <w:t>یستور</w:t>
+      </w:r>
+      <w:r>
+        <w:rPr>
+          <w:rtl/>
+        </w:rPr>
+        <w:t xml:space="preserve"> </w:t>
       </w:r>
       <w:r>
         <w:rPr>
@@ -1428,7 +1441,73 @@
         <w:rPr>
           <w:rtl/>
         </w:rPr>
-        <w:t xml:space="preserve"> با اختراع ترانز</w:t>
+        <w:t xml:space="preserve"> قطعه سه پا</w:t>
+      </w:r>
+      <w:r>
+        <w:rPr>
+          <w:rFonts w:hint="cs"/>
+          <w:rtl/>
+        </w:rPr>
+        <w:t>یه</w:t>
+      </w:r>
+      <w:r>
+        <w:rPr>
+          <w:rtl/>
+        </w:rPr>
+        <w:t xml:space="preserve"> است که ساختار ف</w:t>
+      </w:r>
+      <w:r>
+        <w:rPr>
+          <w:rFonts w:hint="cs"/>
+          <w:rtl/>
+        </w:rPr>
+        <w:t>یزیکی</w:t>
+      </w:r>
+      <w:r>
+        <w:rPr>
+          <w:rtl/>
+        </w:rPr>
+        <w:t xml:space="preserve"> آن بر اساس عملکرد ن</w:t>
+      </w:r>
+      <w:r>
+        <w:rPr>
+          <w:rFonts w:hint="cs"/>
+          <w:rtl/>
+        </w:rPr>
+        <w:t>یمه</w:t>
+      </w:r>
+      <w:r>
+        <w:rPr>
+          <w:rFonts w:hint="cs"/>
+          <w:rtl/>
+        </w:rPr>
+        <w:t xml:space="preserve"> </w:t>
+      </w:r>
+      <w:r>
+        <w:rPr>
+          <w:rFonts w:hint="cs"/>
+          <w:rtl/>
+        </w:rPr>
+        <w:t>هادی</w:t>
+      </w:r>
+      <w:r>
+        <w:rPr>
+          <w:rtl/>
+        </w:rPr>
+        <w:t xml:space="preserve"> ها</w:t>
+      </w:r>
+      <w:r>
+        <w:rPr>
+          <w:rFonts w:hint="cs"/>
+          <w:rtl/>
+        </w:rPr>
+        <w:t>ست</w:t>
+      </w:r>
+      <w:r>
+        <w:rPr>
+          <w:rtl/>
+        </w:rPr>
+        <w:t>. ترانز</w:t>
       </w:r>
       <w:r>
         <w:rPr>
@@ -1441,33 +1520,20 @@
         <w:rPr>
           <w:rtl/>
         </w:rPr>
-        <w:t xml:space="preserve"> وارد فاز جد</w:t>
-      </w:r>
-      <w:r>
-        <w:rPr>
-          <w:rFonts w:hint="cs"/>
-          <w:rtl/>
-        </w:rPr>
-        <w:t>یدی</w:t>
-      </w:r>
-      <w:r>
-        <w:rPr>
-          <w:rtl/>
-        </w:rPr>
-        <w:t xml:space="preserve"> از تحق</w:t>
-      </w:r>
-      <w:r>
-        <w:rPr>
-          <w:rFonts w:hint="cs"/>
-          <w:rtl/>
-        </w:rPr>
-        <w:t>یق</w:t>
-      </w:r>
-      <w:r>
-        <w:rPr>
-          <w:rtl/>
-        </w:rPr>
-        <w:t xml:space="preserve"> و اختراع شد. هر روز اخبار</w:t>
+        <w:t xml:space="preserve"> را از دو نوع ن</w:t>
+      </w:r>
+      <w:r>
+        <w:rPr>
+          <w:rFonts w:hint="cs"/>
+          <w:rtl/>
+        </w:rPr>
+        <w:t>یمه</w:t>
+      </w:r>
+      <w:r>
+        <w:rPr>
+          <w:rtl/>
+        </w:rPr>
+        <w:t xml:space="preserve"> هاد</w:t>
       </w:r>
       <w:r>
         <w:rPr>
@@ -1480,7 +1546,33 @@
         <w:rPr>
           <w:rtl/>
         </w:rPr>
-        <w:t xml:space="preserve"> را مبن</w:t>
+        <w:t xml:space="preserve"> با نام سلس</w:t>
+      </w:r>
+      <w:r>
+        <w:rPr>
+          <w:rFonts w:hint="cs"/>
+          <w:rtl/>
+        </w:rPr>
+        <w:t>یوم</w:t>
+      </w:r>
+      <w:r>
+        <w:rPr>
+          <w:rtl/>
+        </w:rPr>
+        <w:t xml:space="preserve"> و ژرمان</w:t>
+      </w:r>
+      <w:r>
+        <w:rPr>
+          <w:rFonts w:hint="cs"/>
+          <w:rtl/>
+        </w:rPr>
+        <w:t>یوم</w:t>
+      </w:r>
+      <w:r>
+        <w:rPr>
+          <w:rtl/>
+        </w:rPr>
+        <w:t xml:space="preserve"> م</w:t>
       </w:r>
       <w:r>
         <w:rPr>
@@ -1493,33 +1585,7 @@
         <w:rPr>
           <w:rtl/>
         </w:rPr>
-        <w:t xml:space="preserve"> بر اختراعات جد</w:t>
-      </w:r>
-      <w:r>
-        <w:rPr>
-          <w:rFonts w:hint="cs"/>
-          <w:rtl/>
-        </w:rPr>
-        <w:t>ید</w:t>
-      </w:r>
-      <w:r>
-        <w:rPr>
-          <w:rtl/>
-        </w:rPr>
-        <w:t xml:space="preserve"> در زم</w:t>
-      </w:r>
-      <w:r>
-        <w:rPr>
-          <w:rFonts w:hint="cs"/>
-          <w:rtl/>
-        </w:rPr>
-        <w:t>ینه</w:t>
-      </w:r>
-      <w:r>
-        <w:rPr>
-          <w:rtl/>
-        </w:rPr>
-        <w:t xml:space="preserve"> الکترون</w:t>
+        <w:t xml:space="preserve"> سازند. عموما در </w:t>
       </w:r>
       <w:r>
         <w:rPr>
@@ -1532,6 +1598,106 @@
         <w:rPr>
           <w:rtl/>
         </w:rPr>
+        <w:t xml:space="preserve"> تقس</w:t>
+      </w:r>
+      <w:r>
+        <w:rPr>
+          <w:rFonts w:hint="cs"/>
+          <w:rtl/>
+        </w:rPr>
+        <w:t>یم</w:t>
+      </w:r>
+      <w:r>
+        <w:rPr>
+          <w:rtl/>
+        </w:rPr>
+        <w:t xml:space="preserve"> بند</w:t>
+      </w:r>
+      <w:r>
+        <w:rPr>
+          <w:rFonts w:hint="cs"/>
+          <w:rtl/>
+        </w:rPr>
+        <w:t>ی</w:t>
+      </w:r>
+      <w:r>
+        <w:rPr>
+          <w:rtl/>
+        </w:rPr>
+        <w:t xml:space="preserve"> ترانز</w:t>
+      </w:r>
+      <w:r>
+        <w:rPr>
+          <w:rFonts w:hint="cs"/>
+          <w:rtl/>
+        </w:rPr>
+        <w:t>یستور</w:t>
+      </w:r>
+      <w:r>
+        <w:rPr>
+          <w:rtl/>
+        </w:rPr>
+        <w:t xml:space="preserve"> ها را به دو دسته ترانز</w:t>
+      </w:r>
+      <w:r>
+        <w:rPr>
+          <w:rFonts w:hint="cs"/>
+          <w:rtl/>
+        </w:rPr>
+        <w:t>یستور</w:t>
+      </w:r>
+      <w:r>
+        <w:rPr>
+          <w:rtl/>
+        </w:rPr>
+        <w:t xml:space="preserve"> ها</w:t>
+      </w:r>
+      <w:r>
+        <w:rPr>
+          <w:rFonts w:hint="cs"/>
+          <w:rtl/>
+        </w:rPr>
+        <w:t>ی</w:t>
+      </w:r>
+      <w:r>
+        <w:rPr>
+          <w:rFonts w:hint="cs"/>
+          <w:rtl/>
+        </w:rPr>
+        <w:t xml:space="preserve"> </w:t>
+      </w:r>
+      <w:r>
+        <w:t xml:space="preserve"> </w:t>
+      </w:r>
+      <w:r>
+        <w:t>BJT</w:t>
+      </w:r>
+      <w:r>
+        <w:rPr>
+          <w:rtl/>
+        </w:rPr>
+        <w:t xml:space="preserve"> و </w:t>
+      </w:r>
+      <w:r>
+        <w:t>FET</w:t>
+      </w:r>
+      <w:r>
+        <w:rPr>
+          <w:rtl/>
+        </w:rPr>
+        <w:t xml:space="preserve"> تقس</w:t>
+      </w:r>
+      <w:r>
+        <w:rPr>
+          <w:rFonts w:hint="cs"/>
+          <w:rtl/>
+        </w:rPr>
+        <w:t>یم</w:t>
+      </w:r>
+      <w:r>
+        <w:rPr>
+          <w:rtl/>
+        </w:rPr>
         <w:t xml:space="preserve"> م</w:t>
       </w:r>
       <w:r>
@@ -1545,40 +1711,55 @@
         <w:rPr>
           <w:rtl/>
         </w:rPr>
-        <w:t xml:space="preserve"> شنو</w:t>
-      </w:r>
-      <w:r>
-        <w:rPr>
-          <w:rFonts w:hint="cs"/>
-          <w:rtl/>
-        </w:rPr>
-        <w:t>یم</w:t>
-      </w:r>
-      <w:r>
-        <w:rPr>
-          <w:rtl/>
-        </w:rPr>
-        <w:t xml:space="preserve"> که مطمئنا</w:t>
-      </w:r>
-      <w:r>
-        <w:rPr>
-          <w:rFonts w:hint="cs"/>
+        <w:t xml:space="preserve"> کنند. ترانز</w:t>
+      </w:r>
+      <w:r>
+        <w:rPr>
+          <w:rFonts w:hint="cs"/>
+          <w:rtl/>
+        </w:rPr>
+        <w:t>یستور</w:t>
+      </w:r>
+      <w:r>
+        <w:rPr>
+          <w:rtl/>
+        </w:rPr>
+        <w:t xml:space="preserve"> ها</w:t>
+      </w:r>
+      <w:r>
+        <w:rPr>
+          <w:rFonts w:hint="cs"/>
+          <w:rtl/>
+        </w:rPr>
+        <w:t>ی</w:t>
+      </w:r>
+      <w:r>
+        <w:rPr>
           <w:rtl/>
         </w:rPr>
         <w:t xml:space="preserve"> </w:t>
       </w:r>
       <w:r>
-        <w:rPr>
-          <w:rFonts w:hint="cs"/>
-          <w:rtl/>
-        </w:rPr>
-        <w:t>در</w:t>
-      </w:r>
-      <w:r>
-        <w:rPr>
-          <w:rtl/>
-        </w:rPr>
-        <w:t xml:space="preserve"> کالبد شکاف</w:t>
+        <w:t>BJT</w:t>
+      </w:r>
+      <w:r>
+        <w:rPr>
+          <w:rtl/>
+        </w:rPr>
+        <w:t xml:space="preserve"> با نام ترانز</w:t>
+      </w:r>
+      <w:r>
+        <w:rPr>
+          <w:rFonts w:hint="cs"/>
+          <w:rtl/>
+        </w:rPr>
+        <w:t>یستور</w:t>
+      </w:r>
+      <w:r>
+        <w:rPr>
+          <w:rtl/>
+        </w:rPr>
+        <w:t xml:space="preserve"> ها</w:t>
       </w:r>
       <w:r>
         <w:rPr>
@@ -1591,33 +1772,33 @@
         <w:rPr>
           <w:rtl/>
         </w:rPr>
-        <w:t xml:space="preserve"> ا</w:t>
-      </w:r>
-      <w:r>
-        <w:rPr>
-          <w:rFonts w:hint="cs"/>
-          <w:rtl/>
-        </w:rPr>
-        <w:t>ین</w:t>
-      </w:r>
-      <w:r>
-        <w:rPr>
-          <w:rtl/>
-        </w:rPr>
-        <w:t xml:space="preserve"> اختراعات به نقش پر اهم</w:t>
-      </w:r>
-      <w:r>
-        <w:rPr>
-          <w:rFonts w:hint="cs"/>
-          <w:rtl/>
-        </w:rPr>
-        <w:t>یت</w:t>
-      </w:r>
-      <w:r>
-        <w:rPr>
-          <w:rtl/>
-        </w:rPr>
-        <w:t xml:space="preserve"> ترانز</w:t>
+        <w:t xml:space="preserve"> پ</w:t>
+      </w:r>
+      <w:r>
+        <w:rPr>
+          <w:rFonts w:hint="cs"/>
+          <w:rtl/>
+        </w:rPr>
+        <w:t>یوند</w:t>
+      </w:r>
+      <w:r>
+        <w:rPr>
+          <w:rtl/>
+        </w:rPr>
+        <w:t xml:space="preserve"> دو قطب</w:t>
+      </w:r>
+      <w:r>
+        <w:rPr>
+          <w:rFonts w:hint="cs"/>
+          <w:rtl/>
+        </w:rPr>
+        <w:t>ی</w:t>
+      </w:r>
+      <w:r>
+        <w:rPr>
+          <w:rtl/>
+        </w:rPr>
+        <w:t xml:space="preserve"> و ترانز</w:t>
       </w:r>
       <w:r>
         <w:rPr>
@@ -1630,7 +1811,7 @@
         <w:rPr>
           <w:rtl/>
         </w:rPr>
-        <w:t xml:space="preserve"> پ</w:t>
+        <w:t xml:space="preserve"> ها</w:t>
       </w:r>
       <w:r>
         <w:rPr>
@@ -1643,20 +1824,106 @@
         <w:rPr>
           <w:rtl/>
         </w:rPr>
-        <w:t xml:space="preserve"> خواه</w:t>
-      </w:r>
-      <w:r>
-        <w:rPr>
-          <w:rFonts w:hint="cs"/>
-          <w:rtl/>
-        </w:rPr>
-        <w:t>یم</w:t>
-      </w:r>
-      <w:r>
-        <w:rPr>
-          <w:rtl/>
-        </w:rPr>
-        <w:t xml:space="preserve"> برد.</w:t>
+        <w:t xml:space="preserve"> </w:t>
+      </w:r>
+      <w:r>
+        <w:t>FET</w:t>
+      </w:r>
+      <w:r>
+        <w:rPr>
+          <w:rtl/>
+        </w:rPr>
+        <w:t xml:space="preserve"> با نام ترانز</w:t>
+      </w:r>
+      <w:r>
+        <w:rPr>
+          <w:rFonts w:hint="cs"/>
+          <w:rtl/>
+        </w:rPr>
+        <w:t>یستور</w:t>
+      </w:r>
+      <w:r>
+        <w:rPr>
+          <w:rtl/>
+        </w:rPr>
+        <w:t xml:space="preserve"> ها</w:t>
+      </w:r>
+      <w:r>
+        <w:rPr>
+          <w:rFonts w:hint="cs"/>
+          <w:rtl/>
+        </w:rPr>
+        <w:t>ی</w:t>
+      </w:r>
+      <w:r>
+        <w:rPr>
+          <w:rtl/>
+        </w:rPr>
+        <w:t xml:space="preserve"> اثر م</w:t>
+      </w:r>
+      <w:r>
+        <w:rPr>
+          <w:rFonts w:hint="cs"/>
+          <w:rtl/>
+        </w:rPr>
+        <w:t>یدان</w:t>
+      </w:r>
+      <w:r>
+        <w:rPr>
+          <w:rtl/>
+        </w:rPr>
+        <w:t xml:space="preserve"> شناخته شده</w:t>
+      </w:r>
+      <w:r>
+        <w:rPr>
+          <w:rFonts w:hint="cs"/>
+          <w:rtl/>
+        </w:rPr>
+        <w:t>‌</w:t>
+      </w:r>
+      <w:r>
+        <w:rPr>
+          <w:rtl/>
+        </w:rPr>
+        <w:t xml:space="preserve">اند . </w:t>
+      </w:r>
+      <w:r>
+        <w:t>FET</w:t>
+      </w:r>
+      <w:r>
+        <w:rPr>
+          <w:rtl/>
+        </w:rPr>
+        <w:t xml:space="preserve"> ها سرعت سوئ</w:t>
+      </w:r>
+      <w:r>
+        <w:rPr>
+          <w:rFonts w:hint="cs"/>
+          <w:rtl/>
+        </w:rPr>
+        <w:t>یچینگ</w:t>
+      </w:r>
+      <w:r>
+        <w:rPr>
+          <w:rtl/>
+        </w:rPr>
+        <w:t xml:space="preserve"> کمتر از </w:t>
+      </w:r>
+      <w:r>
+        <w:t>BJT</w:t>
+      </w:r>
+      <w:r>
+        <w:rPr>
+          <w:rtl/>
+        </w:rPr>
+        <w:t xml:space="preserve"> </w:t>
+      </w:r>
+      <w:r>
+        <w:rPr>
+          <w:rFonts w:hint="cs"/>
+          <w:rtl/>
+        </w:rPr>
+        <w:t>ها دارند.</w:t>
       </w:r>
     </w:p>
     <w:p>
@@ -1718,6 +1985,13 @@
       </w:pPr>
       <w:r>
         <w:rPr>
+          <w:rFonts w:hint="cs"/>
+          <w:rtl/>
+        </w:rPr>
+        <w:t>معمولا</w:t>
+      </w:r>
+      <w:r>
+        <w:rPr>
           <w:rtl/>
         </w:rPr>
         <w:t xml:space="preserve"> ترانز</w:t>
@@ -1733,6 +2007,176 @@
         <w:rPr>
           <w:rtl/>
         </w:rPr>
+        <w:t xml:space="preserve"> را با دو د</w:t>
+      </w:r>
+      <w:r>
+        <w:rPr>
+          <w:rFonts w:hint="cs"/>
+          <w:rtl/>
+        </w:rPr>
+        <w:t>یود</w:t>
+      </w:r>
+      <w:r>
+        <w:rPr>
+          <w:rtl/>
+        </w:rPr>
+        <w:t xml:space="preserve"> مدل ساز</w:t>
+      </w:r>
+      <w:r>
+        <w:rPr>
+          <w:rFonts w:hint="cs"/>
+          <w:rtl/>
+        </w:rPr>
+        <w:t>ی</w:t>
+      </w:r>
+      <w:r>
+        <w:rPr>
+          <w:rtl/>
+        </w:rPr>
+        <w:t xml:space="preserve"> م</w:t>
+      </w:r>
+      <w:r>
+        <w:rPr>
+          <w:rFonts w:hint="cs"/>
+          <w:rtl/>
+        </w:rPr>
+        <w:t>ی</w:t>
+      </w:r>
+      <w:r>
+        <w:rPr>
+          <w:rtl/>
+        </w:rPr>
+        <w:t xml:space="preserve"> کنند. در صورت</w:t>
+      </w:r>
+      <w:r>
+        <w:rPr>
+          <w:rFonts w:hint="cs"/>
+          <w:rtl/>
+        </w:rPr>
+        <w:t>ی</w:t>
+      </w:r>
+      <w:r>
+        <w:rPr>
+          <w:rtl/>
+        </w:rPr>
+        <w:t xml:space="preserve"> که ترانز</w:t>
+      </w:r>
+      <w:r>
+        <w:rPr>
+          <w:rFonts w:hint="cs"/>
+          <w:rtl/>
+        </w:rPr>
+        <w:t>یستور</w:t>
+      </w:r>
+      <w:r>
+        <w:rPr>
+          <w:rtl/>
+        </w:rPr>
+        <w:t xml:space="preserve"> را </w:t>
+      </w:r>
+      <w:r>
+        <w:rPr>
+          <w:rFonts w:hint="cs"/>
+          <w:rtl/>
+        </w:rPr>
+        <w:t>یک</w:t>
+      </w:r>
+      <w:r>
+        <w:rPr>
+          <w:rtl/>
+        </w:rPr>
+        <w:t xml:space="preserve"> جعبه س</w:t>
+      </w:r>
+      <w:r>
+        <w:rPr>
+          <w:rFonts w:hint="cs"/>
+          <w:rtl/>
+        </w:rPr>
+        <w:t>یاه</w:t>
+      </w:r>
+      <w:r>
+        <w:rPr>
+          <w:rtl/>
+        </w:rPr>
+        <w:t xml:space="preserve"> در نظر بگ</w:t>
+      </w:r>
+      <w:r>
+        <w:rPr>
+          <w:rFonts w:hint="cs"/>
+          <w:rtl/>
+        </w:rPr>
+        <w:t>یریم</w:t>
+      </w:r>
+      <w:r>
+        <w:rPr>
+          <w:rtl/>
+        </w:rPr>
+        <w:t xml:space="preserve"> که دارا</w:t>
+      </w:r>
+      <w:r>
+        <w:rPr>
+          <w:rFonts w:hint="cs"/>
+          <w:rtl/>
+        </w:rPr>
+        <w:t>ی</w:t>
+      </w:r>
+      <w:r>
+        <w:rPr>
+          <w:rtl/>
+        </w:rPr>
+        <w:t xml:space="preserve"> دو ورود</w:t>
+      </w:r>
+      <w:r>
+        <w:rPr>
+          <w:rFonts w:hint="cs"/>
+          <w:rtl/>
+        </w:rPr>
+        <w:t>ی</w:t>
+      </w:r>
+      <w:r>
+        <w:rPr>
+          <w:rtl/>
+        </w:rPr>
+        <w:t xml:space="preserve"> و دو خروج</w:t>
+      </w:r>
+      <w:r>
+        <w:rPr>
+          <w:rFonts w:hint="cs"/>
+          <w:rtl/>
+        </w:rPr>
+        <w:t>ی</w:t>
+      </w:r>
+      <w:r>
+        <w:rPr>
+          <w:rtl/>
+        </w:rPr>
+        <w:t xml:space="preserve"> است با توجه به ا</w:t>
+      </w:r>
+      <w:r>
+        <w:rPr>
+          <w:rFonts w:hint="cs"/>
+          <w:rtl/>
+        </w:rPr>
+        <w:t>ینکه</w:t>
+      </w:r>
+      <w:r>
+        <w:rPr>
+          <w:rtl/>
+        </w:rPr>
+        <w:t xml:space="preserve"> ترانز</w:t>
+      </w:r>
+      <w:r>
+        <w:rPr>
+          <w:rFonts w:hint="cs"/>
+          <w:rtl/>
+        </w:rPr>
+        <w:t>یستور</w:t>
+      </w:r>
+      <w:r>
+        <w:rPr>
+          <w:rFonts w:hint="cs"/>
+          <w:rtl/>
+        </w:rPr>
         <w:t xml:space="preserve"> </w:t>
       </w:r>
       <w:r>
@@ -1740,13 +2184,13 @@
           <w:rFonts w:hint="cs"/>
           <w:rtl/>
         </w:rPr>
-        <w:t>یک</w:t>
-      </w:r>
-      <w:r>
-        <w:rPr>
-          <w:rtl/>
-        </w:rPr>
-        <w:t xml:space="preserve"> قطعه سه پا</w:t>
+        <w:t>دارای</w:t>
+      </w:r>
+      <w:r>
+        <w:rPr>
+          <w:rtl/>
+        </w:rPr>
+        <w:t xml:space="preserve"> سه پا</w:t>
       </w:r>
       <w:r>
         <w:rPr>
@@ -1759,31 +2203,17 @@
         <w:rPr>
           <w:rtl/>
         </w:rPr>
-        <w:t xml:space="preserve"> است که ساختار ف</w:t>
-      </w:r>
-      <w:r>
-        <w:rPr>
-          <w:rFonts w:hint="cs"/>
-          <w:rtl/>
-        </w:rPr>
-        <w:t>یزیکی</w:t>
-      </w:r>
-      <w:r>
-        <w:rPr>
-          <w:rtl/>
-        </w:rPr>
-        <w:t xml:space="preserve"> آن بر اساس عملکرد ن</w:t>
-      </w:r>
-      <w:r>
-        <w:rPr>
-          <w:rFonts w:hint="cs"/>
-          <w:rtl/>
-        </w:rPr>
-        <w:t>یمه</w:t>
-      </w:r>
-      <w:r>
-        <w:rPr>
-          <w:rFonts w:hint="cs"/>
+        <w:t xml:space="preserve"> است با</w:t>
+      </w:r>
+      <w:r>
+        <w:rPr>
+          <w:rFonts w:hint="cs"/>
+          <w:rtl/>
+        </w:rPr>
+        <w:t>ید</w:t>
+      </w:r>
+      <w:r>
+        <w:rPr>
           <w:rtl/>
         </w:rPr>
         <w:t xml:space="preserve"> </w:t>
@@ -1793,7 +2223,124 @@
           <w:rFonts w:hint="cs"/>
           <w:rtl/>
         </w:rPr>
-        <w:t>هادی</w:t>
+        <w:t>یکی</w:t>
+      </w:r>
+      <w:r>
+        <w:rPr>
+          <w:rtl/>
+        </w:rPr>
+        <w:t xml:space="preserve"> از پا</w:t>
+      </w:r>
+      <w:r>
+        <w:rPr>
+          <w:rFonts w:hint="cs"/>
+          <w:rtl/>
+        </w:rPr>
+        <w:t>یه</w:t>
+      </w:r>
+      <w:r>
+        <w:rPr>
+          <w:rtl/>
+        </w:rPr>
+        <w:t xml:space="preserve"> ها را به عنوان پا</w:t>
+      </w:r>
+      <w:r>
+        <w:rPr>
+          <w:rFonts w:hint="cs"/>
+          <w:rtl/>
+        </w:rPr>
+        <w:t>یه</w:t>
+      </w:r>
+      <w:r>
+        <w:rPr>
+          <w:rtl/>
+        </w:rPr>
+        <w:t xml:space="preserve"> مشترک ب</w:t>
+      </w:r>
+      <w:r>
+        <w:rPr>
+          <w:rFonts w:hint="cs"/>
+          <w:rtl/>
+        </w:rPr>
+        <w:t>ین</w:t>
+      </w:r>
+      <w:r>
+        <w:rPr>
+          <w:rtl/>
+        </w:rPr>
+        <w:t xml:space="preserve"> ورود</w:t>
+      </w:r>
+      <w:r>
+        <w:rPr>
+          <w:rFonts w:hint="cs"/>
+          <w:rtl/>
+        </w:rPr>
+        <w:t>ی</w:t>
+      </w:r>
+      <w:r>
+        <w:rPr>
+          <w:rtl/>
+        </w:rPr>
+        <w:t xml:space="preserve"> و خروج</w:t>
+      </w:r>
+      <w:r>
+        <w:rPr>
+          <w:rFonts w:hint="cs"/>
+          <w:rtl/>
+        </w:rPr>
+        <w:t>ی</w:t>
+      </w:r>
+      <w:r>
+        <w:rPr>
+          <w:rtl/>
+        </w:rPr>
+        <w:t xml:space="preserve"> در نظر بگ</w:t>
+      </w:r>
+      <w:r>
+        <w:rPr>
+          <w:rFonts w:hint="cs"/>
+          <w:rtl/>
+        </w:rPr>
+        <w:t>یریم</w:t>
+      </w:r>
+      <w:r>
+        <w:rPr>
+          <w:rtl/>
+        </w:rPr>
+        <w:t>. ا</w:t>
+      </w:r>
+      <w:r>
+        <w:rPr>
+          <w:rFonts w:hint="cs"/>
+          <w:rtl/>
+        </w:rPr>
+        <w:t>ین</w:t>
+      </w:r>
+      <w:r>
+        <w:rPr>
+          <w:rtl/>
+        </w:rPr>
+        <w:t xml:space="preserve"> پا</w:t>
+      </w:r>
+      <w:r>
+        <w:rPr>
+          <w:rFonts w:hint="cs"/>
+          <w:rtl/>
+        </w:rPr>
+        <w:t>یه</w:t>
+      </w:r>
+      <w:r>
+        <w:rPr>
+          <w:rtl/>
+        </w:rPr>
+        <w:t xml:space="preserve"> مشترک اساس آرا</w:t>
+      </w:r>
+      <w:r>
+        <w:rPr>
+          <w:rFonts w:hint="cs"/>
+          <w:rtl/>
+        </w:rPr>
+        <w:t>یش</w:t>
       </w:r>
       <w:r>
         <w:rPr>
@@ -1806,429 +2353,26 @@
           <w:rFonts w:hint="cs"/>
           <w:rtl/>
         </w:rPr>
-        <w:t>ست</w:t>
-      </w:r>
-      <w:r>
-        <w:rPr>
-          <w:rtl/>
-        </w:rPr>
-        <w:t>. ترانز</w:t>
-      </w:r>
-      <w:r>
-        <w:rPr>
-          <w:rFonts w:hint="cs"/>
-          <w:rtl/>
-        </w:rPr>
-        <w:t>یستور</w:t>
-      </w:r>
-      <w:r>
-        <w:rPr>
-          <w:rtl/>
-        </w:rPr>
-        <w:t xml:space="preserve"> را از دو نوع ن</w:t>
-      </w:r>
-      <w:r>
-        <w:rPr>
-          <w:rFonts w:hint="cs"/>
-          <w:rtl/>
-        </w:rPr>
-        <w:t>یمه</w:t>
-      </w:r>
-      <w:r>
-        <w:rPr>
-          <w:rtl/>
-        </w:rPr>
-        <w:t xml:space="preserve"> هاد</w:t>
-      </w:r>
-      <w:r>
-        <w:rPr>
-          <w:rFonts w:hint="cs"/>
-          <w:rtl/>
-        </w:rPr>
         <w:t>ی</w:t>
       </w:r>
       <w:r>
         <w:rPr>
           <w:rtl/>
         </w:rPr>
-        <w:t xml:space="preserve"> با نام سلس</w:t>
-      </w:r>
-      <w:r>
-        <w:rPr>
-          <w:rFonts w:hint="cs"/>
-          <w:rtl/>
-        </w:rPr>
-        <w:t>یوم</w:t>
-      </w:r>
-      <w:r>
-        <w:rPr>
-          <w:rtl/>
-        </w:rPr>
-        <w:t xml:space="preserve"> و ژرمان</w:t>
-      </w:r>
-      <w:r>
-        <w:rPr>
-          <w:rFonts w:hint="cs"/>
-          <w:rtl/>
-        </w:rPr>
-        <w:t>یوم</w:t>
-      </w:r>
-      <w:r>
-        <w:rPr>
-          <w:rtl/>
-        </w:rPr>
-        <w:t xml:space="preserve"> م</w:t>
-      </w:r>
-      <w:r>
-        <w:rPr>
-          <w:rFonts w:hint="cs"/>
-          <w:rtl/>
-        </w:rPr>
-        <w:t>ی</w:t>
-      </w:r>
-      <w:r>
-        <w:rPr>
-          <w:rtl/>
-        </w:rPr>
-        <w:t xml:space="preserve"> سازند. عموما در </w:t>
-      </w:r>
-      <w:r>
-        <w:rPr>
-          <w:rFonts w:hint="cs"/>
-          <w:rtl/>
-        </w:rPr>
-        <w:t>یک</w:t>
-      </w:r>
-      <w:r>
-        <w:rPr>
-          <w:rtl/>
-        </w:rPr>
-        <w:t xml:space="preserve"> تقس</w:t>
-      </w:r>
-      <w:r>
-        <w:rPr>
-          <w:rFonts w:hint="cs"/>
-          <w:rtl/>
-        </w:rPr>
-        <w:t>یم</w:t>
-      </w:r>
-      <w:r>
-        <w:rPr>
-          <w:rtl/>
-        </w:rPr>
-        <w:t xml:space="preserve"> بند</w:t>
-      </w:r>
-      <w:r>
-        <w:rPr>
-          <w:rFonts w:hint="cs"/>
-          <w:rtl/>
-        </w:rPr>
-        <w:t>ی</w:t>
-      </w:r>
-      <w:r>
-        <w:rPr>
-          <w:rtl/>
-        </w:rPr>
-        <w:t xml:space="preserve"> ترانز</w:t>
-      </w:r>
-      <w:r>
-        <w:rPr>
-          <w:rFonts w:hint="cs"/>
-          <w:rtl/>
-        </w:rPr>
-        <w:t>یستور</w:t>
-      </w:r>
-      <w:r>
-        <w:rPr>
-          <w:rtl/>
-        </w:rPr>
-        <w:t xml:space="preserve"> ها را به دو دسته ترانز</w:t>
-      </w:r>
-      <w:r>
-        <w:rPr>
-          <w:rFonts w:hint="cs"/>
-          <w:rtl/>
-        </w:rPr>
-        <w:t>یستور</w:t>
-      </w:r>
-      <w:r>
-        <w:rPr>
-          <w:rtl/>
-        </w:rPr>
-        <w:t xml:space="preserve"> ها</w:t>
-      </w:r>
-      <w:r>
-        <w:rPr>
-          <w:rFonts w:hint="cs"/>
-          <w:rtl/>
-        </w:rPr>
-        <w:t>ی</w:t>
-      </w:r>
-      <w:r>
-        <w:rPr>
-          <w:rFonts w:hint="cs"/>
-          <w:rtl/>
-        </w:rPr>
-        <w:t xml:space="preserve"> </w:t>
-      </w:r>
-      <w:r>
-        <w:t xml:space="preserve"> </w:t>
-      </w:r>
-      <w:r>
-        <w:t>BJT</w:t>
-      </w:r>
-      <w:r>
-        <w:rPr>
-          <w:rtl/>
-        </w:rPr>
-        <w:t xml:space="preserve"> و </w:t>
-      </w:r>
-      <w:r>
-        <w:t>FET</w:t>
-      </w:r>
-      <w:r>
-        <w:rPr>
-          <w:rtl/>
-        </w:rPr>
-        <w:t xml:space="preserve"> تقس</w:t>
-      </w:r>
-      <w:r>
-        <w:rPr>
-          <w:rFonts w:hint="cs"/>
-          <w:rtl/>
-        </w:rPr>
-        <w:t>یم</w:t>
-      </w:r>
-      <w:r>
-        <w:rPr>
-          <w:rtl/>
-        </w:rPr>
-        <w:t xml:space="preserve"> م</w:t>
-      </w:r>
-      <w:r>
-        <w:rPr>
-          <w:rFonts w:hint="cs"/>
-          <w:rtl/>
-        </w:rPr>
-        <w:t>ی</w:t>
-      </w:r>
-      <w:r>
-        <w:rPr>
-          <w:rtl/>
-        </w:rPr>
-        <w:t xml:space="preserve"> کنند. ترانز</w:t>
-      </w:r>
-      <w:r>
-        <w:rPr>
-          <w:rFonts w:hint="cs"/>
-          <w:rtl/>
-        </w:rPr>
-        <w:t>یستور</w:t>
-      </w:r>
-      <w:r>
-        <w:rPr>
-          <w:rtl/>
-        </w:rPr>
-        <w:t xml:space="preserve"> ها</w:t>
-      </w:r>
-      <w:r>
-        <w:rPr>
-          <w:rFonts w:hint="cs"/>
-          <w:rtl/>
-        </w:rPr>
-        <w:t>ی</w:t>
-      </w:r>
-      <w:r>
-        <w:rPr>
-          <w:rtl/>
-        </w:rPr>
-        <w:t xml:space="preserve"> </w:t>
-      </w:r>
-      <w:r>
-        <w:t>BJT</w:t>
-      </w:r>
-      <w:r>
-        <w:rPr>
-          <w:rtl/>
-        </w:rPr>
-        <w:t xml:space="preserve"> با نام ترانز</w:t>
-      </w:r>
-      <w:r>
-        <w:rPr>
-          <w:rFonts w:hint="cs"/>
-          <w:rtl/>
-        </w:rPr>
-        <w:t>یستور</w:t>
-      </w:r>
-      <w:r>
-        <w:rPr>
-          <w:rtl/>
-        </w:rPr>
-        <w:t xml:space="preserve"> ها</w:t>
-      </w:r>
-      <w:r>
-        <w:rPr>
-          <w:rFonts w:hint="cs"/>
-          <w:rtl/>
-        </w:rPr>
-        <w:t>ی</w:t>
-      </w:r>
-      <w:r>
-        <w:rPr>
-          <w:rtl/>
-        </w:rPr>
-        <w:t xml:space="preserve"> پ</w:t>
-      </w:r>
-      <w:r>
-        <w:rPr>
-          <w:rFonts w:hint="cs"/>
-          <w:rtl/>
-        </w:rPr>
-        <w:t>یوند</w:t>
-      </w:r>
-      <w:r>
-        <w:rPr>
-          <w:rtl/>
-        </w:rPr>
-        <w:t xml:space="preserve"> دو قطب</w:t>
-      </w:r>
-      <w:r>
-        <w:rPr>
-          <w:rFonts w:hint="cs"/>
-          <w:rtl/>
-        </w:rPr>
-        <w:t>ی</w:t>
-      </w:r>
-      <w:r>
-        <w:rPr>
-          <w:rtl/>
-        </w:rPr>
-        <w:t xml:space="preserve"> و ترانز</w:t>
-      </w:r>
-      <w:r>
-        <w:rPr>
-          <w:rFonts w:hint="cs"/>
-          <w:rtl/>
-        </w:rPr>
-        <w:t>یستور</w:t>
-      </w:r>
-      <w:r>
-        <w:rPr>
-          <w:rtl/>
-        </w:rPr>
-        <w:t xml:space="preserve"> ها</w:t>
-      </w:r>
-      <w:r>
-        <w:rPr>
-          <w:rFonts w:hint="cs"/>
-          <w:rtl/>
-        </w:rPr>
-        <w:t>ی</w:t>
-      </w:r>
-      <w:r>
-        <w:rPr>
-          <w:rtl/>
-        </w:rPr>
-        <w:t xml:space="preserve"> </w:t>
-      </w:r>
-      <w:r>
-        <w:t>FET</w:t>
-      </w:r>
-      <w:r>
-        <w:rPr>
-          <w:rtl/>
-        </w:rPr>
-        <w:t xml:space="preserve"> با نام ترانز</w:t>
-      </w:r>
-      <w:r>
-        <w:rPr>
-          <w:rFonts w:hint="cs"/>
-          <w:rtl/>
-        </w:rPr>
-        <w:t>یستور</w:t>
-      </w:r>
-      <w:r>
-        <w:rPr>
-          <w:rtl/>
-        </w:rPr>
-        <w:t xml:space="preserve"> ها</w:t>
-      </w:r>
-      <w:r>
-        <w:rPr>
-          <w:rFonts w:hint="cs"/>
-          <w:rtl/>
-        </w:rPr>
-        <w:t>ی</w:t>
-      </w:r>
-      <w:r>
-        <w:rPr>
-          <w:rtl/>
-        </w:rPr>
-        <w:t xml:space="preserve"> اثر م</w:t>
-      </w:r>
-      <w:r>
-        <w:rPr>
-          <w:rFonts w:hint="cs"/>
-          <w:rtl/>
-        </w:rPr>
-        <w:t>یدان</w:t>
-      </w:r>
-      <w:r>
-        <w:rPr>
-          <w:rtl/>
-        </w:rPr>
-        <w:t xml:space="preserve"> شناخته شده</w:t>
-      </w:r>
-      <w:r>
-        <w:rPr>
-          <w:rFonts w:hint="cs"/>
-          <w:rtl/>
-        </w:rPr>
-        <w:t>‌</w:t>
-      </w:r>
-      <w:r>
-        <w:rPr>
-          <w:rtl/>
-        </w:rPr>
-        <w:t xml:space="preserve">اند . </w:t>
-      </w:r>
-      <w:r>
-        <w:t>FET</w:t>
-      </w:r>
-      <w:r>
-        <w:rPr>
-          <w:rtl/>
-        </w:rPr>
-        <w:t xml:space="preserve"> ها سرعت سوئ</w:t>
-      </w:r>
-      <w:r>
-        <w:rPr>
-          <w:rFonts w:hint="cs"/>
-          <w:rtl/>
-        </w:rPr>
-        <w:t>یچینگ</w:t>
-      </w:r>
-      <w:r>
-        <w:rPr>
-          <w:rtl/>
-        </w:rPr>
-        <w:t xml:space="preserve"> کمتر از </w:t>
-      </w:r>
-      <w:r>
-        <w:t>BJT</w:t>
-      </w:r>
-      <w:r>
-        <w:rPr>
-          <w:rtl/>
-        </w:rPr>
-        <w:t xml:space="preserve"> </w:t>
-      </w:r>
-      <w:r>
-        <w:rPr>
-          <w:rFonts w:hint="cs"/>
-          <w:rtl/>
-        </w:rPr>
-        <w:t>ها دارند.</w:t>
+        <w:t xml:space="preserve"> مختلف ترانز</w:t>
+      </w:r>
+      <w:r>
+        <w:rPr>
+          <w:rFonts w:hint="cs"/>
+          <w:rtl/>
+        </w:rPr>
+        <w:t>یستوراست</w:t>
+      </w:r>
+      <w:r>
+        <w:rPr>
+          <w:rtl/>
+        </w:rPr>
+        <w:t xml:space="preserve"> .</w:t>
       </w:r>
     </w:p>
     <w:p>
@@ -2242,411 +2386,7 @@
           <w:rFonts w:hint="cs"/>
           <w:rtl/>
         </w:rPr>
-        <w:t>معمولا</w:t>
-      </w:r>
-      <w:r>
-        <w:rPr>
-          <w:rtl/>
-        </w:rPr>
-        <w:t xml:space="preserve"> ترانز</w:t>
-      </w:r>
-      <w:r>
-        <w:rPr>
-          <w:rFonts w:hint="cs"/>
-          <w:rtl/>
-        </w:rPr>
-        <w:t>یستور</w:t>
-      </w:r>
-      <w:r>
-        <w:rPr>
-          <w:rtl/>
-        </w:rPr>
-        <w:t xml:space="preserve"> را با دو د</w:t>
-      </w:r>
-      <w:r>
-        <w:rPr>
-          <w:rFonts w:hint="cs"/>
-          <w:rtl/>
-        </w:rPr>
-        <w:t>یود</w:t>
-      </w:r>
-      <w:r>
-        <w:rPr>
-          <w:rtl/>
-        </w:rPr>
-        <w:t xml:space="preserve"> مدل ساز</w:t>
-      </w:r>
-      <w:r>
-        <w:rPr>
-          <w:rFonts w:hint="cs"/>
-          <w:rtl/>
-        </w:rPr>
-        <w:t>ی</w:t>
-      </w:r>
-      <w:r>
-        <w:rPr>
-          <w:rtl/>
-        </w:rPr>
-        <w:t xml:space="preserve"> م</w:t>
-      </w:r>
-      <w:r>
-        <w:rPr>
-          <w:rFonts w:hint="cs"/>
-          <w:rtl/>
-        </w:rPr>
-        <w:t>ی</w:t>
-      </w:r>
-      <w:r>
-        <w:rPr>
-          <w:rtl/>
-        </w:rPr>
-        <w:t xml:space="preserve"> کنند. در صورت</w:t>
-      </w:r>
-      <w:r>
-        <w:rPr>
-          <w:rFonts w:hint="cs"/>
-          <w:rtl/>
-        </w:rPr>
-        <w:t>ی</w:t>
-      </w:r>
-      <w:r>
-        <w:rPr>
-          <w:rtl/>
-        </w:rPr>
-        <w:t xml:space="preserve"> که ترانز</w:t>
-      </w:r>
-      <w:r>
-        <w:rPr>
-          <w:rFonts w:hint="cs"/>
-          <w:rtl/>
-        </w:rPr>
-        <w:t>یستور</w:t>
-      </w:r>
-      <w:r>
-        <w:rPr>
-          <w:rtl/>
-        </w:rPr>
-        <w:t xml:space="preserve"> را </w:t>
-      </w:r>
-      <w:r>
-        <w:rPr>
-          <w:rFonts w:hint="cs"/>
-          <w:rtl/>
-        </w:rPr>
-        <w:t>یک</w:t>
-      </w:r>
-      <w:r>
-        <w:rPr>
-          <w:rtl/>
-        </w:rPr>
-        <w:t xml:space="preserve"> جعبه س</w:t>
-      </w:r>
-      <w:r>
-        <w:rPr>
-          <w:rFonts w:hint="cs"/>
-          <w:rtl/>
-        </w:rPr>
-        <w:t>یاه</w:t>
-      </w:r>
-      <w:r>
-        <w:rPr>
-          <w:rtl/>
-        </w:rPr>
-        <w:t xml:space="preserve"> در نظر بگ</w:t>
-      </w:r>
-      <w:r>
-        <w:rPr>
-          <w:rFonts w:hint="cs"/>
-          <w:rtl/>
-        </w:rPr>
-        <w:t>یریم</w:t>
-      </w:r>
-      <w:r>
-        <w:rPr>
-          <w:rtl/>
-        </w:rPr>
-        <w:t xml:space="preserve"> که دارا</w:t>
-      </w:r>
-      <w:r>
-        <w:rPr>
-          <w:rFonts w:hint="cs"/>
-          <w:rtl/>
-        </w:rPr>
-        <w:t>ی</w:t>
-      </w:r>
-      <w:r>
-        <w:rPr>
-          <w:rtl/>
-        </w:rPr>
-        <w:t xml:space="preserve"> دو ورود</w:t>
-      </w:r>
-      <w:r>
-        <w:rPr>
-          <w:rFonts w:hint="cs"/>
-          <w:rtl/>
-        </w:rPr>
-        <w:t>ی</w:t>
-      </w:r>
-      <w:r>
-        <w:rPr>
-          <w:rtl/>
-        </w:rPr>
-        <w:t xml:space="preserve"> و دو خروج</w:t>
-      </w:r>
-      <w:r>
-        <w:rPr>
-          <w:rFonts w:hint="cs"/>
-          <w:rtl/>
-        </w:rPr>
-        <w:t>ی</w:t>
-      </w:r>
-      <w:r>
-        <w:rPr>
-          <w:rtl/>
-        </w:rPr>
-        <w:t xml:space="preserve"> است با توجه به ا</w:t>
-      </w:r>
-      <w:r>
-        <w:rPr>
-          <w:rFonts w:hint="cs"/>
-          <w:rtl/>
-        </w:rPr>
-        <w:t>ینکه</w:t>
-      </w:r>
-      <w:r>
-        <w:rPr>
-          <w:rtl/>
-        </w:rPr>
-        <w:t xml:space="preserve"> ترانز</w:t>
-      </w:r>
-      <w:r>
-        <w:rPr>
-          <w:rFonts w:hint="cs"/>
-          <w:rtl/>
-        </w:rPr>
-        <w:t>یستور</w:t>
-      </w:r>
-      <w:r>
-        <w:rPr>
-          <w:rFonts w:hint="cs"/>
-          <w:rtl/>
-        </w:rPr>
-        <w:t xml:space="preserve"> </w:t>
-      </w:r>
-      <w:r>
-        <w:rPr>
-          <w:rFonts w:hint="cs"/>
-          <w:rtl/>
-        </w:rPr>
-        <w:t>دارای</w:t>
-      </w:r>
-      <w:r>
-        <w:rPr>
-          <w:rtl/>
-        </w:rPr>
-        <w:t xml:space="preserve"> سه پا</w:t>
-      </w:r>
-      <w:r>
-        <w:rPr>
-          <w:rFonts w:hint="cs"/>
-          <w:rtl/>
-        </w:rPr>
-        <w:t>یه</w:t>
-      </w:r>
-      <w:r>
-        <w:rPr>
-          <w:rtl/>
-        </w:rPr>
-        <w:t xml:space="preserve"> است با</w:t>
-      </w:r>
-      <w:r>
-        <w:rPr>
-          <w:rFonts w:hint="cs"/>
-          <w:rtl/>
-        </w:rPr>
-        <w:t>ید</w:t>
-      </w:r>
-      <w:r>
-        <w:rPr>
-          <w:rtl/>
-        </w:rPr>
-        <w:t xml:space="preserve"> </w:t>
-      </w:r>
-      <w:r>
-        <w:rPr>
-          <w:rFonts w:hint="cs"/>
-          <w:rtl/>
-        </w:rPr>
-        <w:t>یکی</w:t>
-      </w:r>
-      <w:r>
-        <w:rPr>
-          <w:rtl/>
-        </w:rPr>
-        <w:t xml:space="preserve"> از </w:t>
-      </w:r>
-      <w:r>
-        <w:rPr>
-          <w:rtl/>
-        </w:rPr>
         <w:lastRenderedPageBreak/>
-        <w:t>پا</w:t>
-      </w:r>
-      <w:r>
-        <w:rPr>
-          <w:rFonts w:hint="cs"/>
-          <w:rtl/>
-        </w:rPr>
-        <w:t>یه</w:t>
-      </w:r>
-      <w:r>
-        <w:rPr>
-          <w:rtl/>
-        </w:rPr>
-        <w:t xml:space="preserve"> ها را به عنوان پا</w:t>
-      </w:r>
-      <w:r>
-        <w:rPr>
-          <w:rFonts w:hint="cs"/>
-          <w:rtl/>
-        </w:rPr>
-        <w:t>یه</w:t>
-      </w:r>
-      <w:r>
-        <w:rPr>
-          <w:rtl/>
-        </w:rPr>
-        <w:t xml:space="preserve"> مشترک ب</w:t>
-      </w:r>
-      <w:r>
-        <w:rPr>
-          <w:rFonts w:hint="cs"/>
-          <w:rtl/>
-        </w:rPr>
-        <w:t>ین</w:t>
-      </w:r>
-      <w:r>
-        <w:rPr>
-          <w:rtl/>
-        </w:rPr>
-        <w:t xml:space="preserve"> ورود</w:t>
-      </w:r>
-      <w:r>
-        <w:rPr>
-          <w:rFonts w:hint="cs"/>
-          <w:rtl/>
-        </w:rPr>
-        <w:t>ی</w:t>
-      </w:r>
-      <w:r>
-        <w:rPr>
-          <w:rtl/>
-        </w:rPr>
-        <w:t xml:space="preserve"> و خروج</w:t>
-      </w:r>
-      <w:r>
-        <w:rPr>
-          <w:rFonts w:hint="cs"/>
-          <w:rtl/>
-        </w:rPr>
-        <w:t>ی</w:t>
-      </w:r>
-      <w:r>
-        <w:rPr>
-          <w:rtl/>
-        </w:rPr>
-        <w:t xml:space="preserve"> در نظر بگ</w:t>
-      </w:r>
-      <w:r>
-        <w:rPr>
-          <w:rFonts w:hint="cs"/>
-          <w:rtl/>
-        </w:rPr>
-        <w:t>یریم</w:t>
-      </w:r>
-      <w:r>
-        <w:rPr>
-          <w:rtl/>
-        </w:rPr>
-        <w:t>. ا</w:t>
-      </w:r>
-      <w:r>
-        <w:rPr>
-          <w:rFonts w:hint="cs"/>
-          <w:rtl/>
-        </w:rPr>
-        <w:t>ین</w:t>
-      </w:r>
-      <w:r>
-        <w:rPr>
-          <w:rtl/>
-        </w:rPr>
-        <w:t xml:space="preserve"> پا</w:t>
-      </w:r>
-      <w:r>
-        <w:rPr>
-          <w:rFonts w:hint="cs"/>
-          <w:rtl/>
-        </w:rPr>
-        <w:t>یه</w:t>
-      </w:r>
-      <w:r>
-        <w:rPr>
-          <w:rtl/>
-        </w:rPr>
-        <w:t xml:space="preserve"> مشترک اساس آرا</w:t>
-      </w:r>
-      <w:r>
-        <w:rPr>
-          <w:rFonts w:hint="cs"/>
-          <w:rtl/>
-        </w:rPr>
-        <w:t>یش</w:t>
-      </w:r>
-      <w:r>
-        <w:rPr>
-          <w:rtl/>
-        </w:rPr>
-        <w:t xml:space="preserve"> ها</w:t>
-      </w:r>
-      <w:r>
-        <w:rPr>
-          <w:rFonts w:hint="cs"/>
-          <w:rtl/>
-        </w:rPr>
-        <w:t>ی</w:t>
-      </w:r>
-      <w:r>
-        <w:rPr>
-          <w:rtl/>
-        </w:rPr>
-        <w:t xml:space="preserve"> مختلف ترانز</w:t>
-      </w:r>
-      <w:r>
-        <w:rPr>
-          <w:rFonts w:hint="cs"/>
-          <w:rtl/>
-        </w:rPr>
-        <w:t>یستوراست</w:t>
-      </w:r>
-      <w:r>
-        <w:rPr>
-          <w:rtl/>
-        </w:rPr>
-        <w:t xml:space="preserve"> .</w:t>
-      </w:r>
-    </w:p>
-    <w:p>
-      <w:pPr>
-        <w:rPr>
-          <w:rtl/>
-        </w:rPr>
-      </w:pPr>
-      <w:r>
-        <w:rPr>
-          <w:rFonts w:hint="cs"/>
-          <w:rtl/>
-        </w:rPr>
         <w:t>یکی</w:t>
       </w:r>
       <w:r>
@@ -3609,25 +3349,29 @@
         </w:rPr>
         <w:t xml:space="preserve"> در دونوع</w:t>
       </w:r>
-    </w:p>
-    <w:p>
-      <w:pPr>
-        <w:rPr>
-          <w:rtl/>
-        </w:rPr>
-      </w:pPr>
+      <w:r>
+        <w:rPr>
+          <w:rFonts w:hint="cs"/>
+          <w:rtl/>
+        </w:rPr>
+        <w:t xml:space="preserve"> </w:t>
+      </w:r>
+      <w:proofErr w:type="spellStart"/>
       <w:r>
         <w:t>npn</w:t>
       </w:r>
+      <w:proofErr w:type="spellEnd"/>
       <w:r>
         <w:rPr>
           <w:rtl/>
         </w:rPr>
         <w:t xml:space="preserve"> و </w:t>
       </w:r>
+      <w:proofErr w:type="spellStart"/>
       <w:r>
         <w:t>pnp</w:t>
       </w:r>
+      <w:proofErr w:type="spellEnd"/>
       <w:r>
         <w:rPr>
           <w:rtl/>
@@ -3751,13 +3495,13 @@
         </w:rPr>
         <w:t xml:space="preserve"> و</w:t>
       </w:r>
-    </w:p>
-    <w:p>
-      <w:pPr>
-        <w:rPr>
-          <w:rtl/>
-        </w:rPr>
-      </w:pPr>
+      <w:r>
+        <w:rPr>
+          <w:rFonts w:hint="cs"/>
+          <w:rtl/>
+        </w:rPr>
+        <w:t xml:space="preserve"> </w:t>
+      </w:r>
       <w:r>
         <w:rPr>
           <w:rFonts w:hint="cs"/>
@@ -4542,9 +4286,11 @@
         </w:rPr>
         <w:t xml:space="preserve"> مانند </w:t>
       </w:r>
+      <w:proofErr w:type="spellStart"/>
       <w:r>
         <w:t>Jfet</w:t>
       </w:r>
+      <w:proofErr w:type="spellEnd"/>
       <w:r>
         <w:rPr>
           <w:rtl/>
@@ -4924,14 +4670,7 @@
         <w:rPr>
           <w:rtl/>
         </w:rPr>
-        <w:t xml:space="preserve"> مصرف </w:t>
-      </w:r>
-      <w:r>
-        <w:rPr>
-          <w:rtl/>
-        </w:rPr>
-        <w:lastRenderedPageBreak/>
-        <w:t>توان بس</w:t>
+        <w:t xml:space="preserve"> مصرف توان بس</w:t>
       </w:r>
       <w:r>
         <w:rPr>
@@ -5019,9 +4758,11 @@
         </w:rPr>
         <w:t xml:space="preserve"> و </w:t>
       </w:r>
+      <w:proofErr w:type="spellStart"/>
       <w:r>
         <w:t>Mosfet</w:t>
       </w:r>
+      <w:proofErr w:type="spellEnd"/>
       <w:r>
         <w:rPr>
           <w:rtl/>
@@ -5041,9 +4782,11 @@
         </w:rPr>
         <w:t xml:space="preserve"> </w:t>
       </w:r>
+      <w:proofErr w:type="spellStart"/>
       <w:r>
         <w:t>Bicmos</w:t>
       </w:r>
+      <w:proofErr w:type="spellEnd"/>
       <w:r>
         <w:rPr>
           <w:rtl/>
@@ -5215,6 +4958,7 @@
           <w:rFonts w:cs="B Titr" w:hint="cs"/>
           <w:rtl/>
         </w:rPr>
+        <w:lastRenderedPageBreak/>
         <w:t>کاربرد</w:t>
       </w:r>
       <w:r>
@@ -6496,13 +6240,7 @@
         <w:rPr>
           <w:rtl/>
         </w:rPr>
-        <w:t>5 . به عنوان منب</w:t>
-      </w:r>
-      <w:r>
-        <w:rPr>
-          <w:rtl/>
-        </w:rPr>
-        <w:t>ع ولتاژ ثاب</w:t>
+        <w:t>5 . به عنوان منبع ولتاژ ثاب</w:t>
       </w:r>
       <w:r>
         <w:rPr>
@@ -6522,494 +6260,496 @@
     <w:p>
       <w:pPr>
         <w:rPr>
-          <w:rFonts w:hint="cs"/>
-          <w:rtl/>
-        </w:rPr>
-      </w:pPr>
+          <w:rFonts w:cs="B Titr"/>
+        </w:rPr>
+      </w:pPr>
+      <w:r>
+        <w:rPr>
+          <w:rFonts w:cs="B Titr" w:hint="cs"/>
+          <w:rtl/>
+        </w:rPr>
+        <w:t xml:space="preserve">مبدل </w:t>
+      </w:r>
+      <w:r>
+        <w:rPr>
+          <w:rFonts w:cs="B Titr"/>
+        </w:rPr>
+        <w:t>AC</w:t>
+      </w:r>
+      <w:r>
+        <w:rPr>
+          <w:rFonts w:cs="B Titr" w:hint="cs"/>
+          <w:rtl/>
+        </w:rPr>
+        <w:t xml:space="preserve"> به </w:t>
+      </w:r>
+      <w:r>
+        <w:rPr>
+          <w:rFonts w:cs="B Titr"/>
+        </w:rPr>
+        <w:t>DC</w:t>
+      </w:r>
+    </w:p>
+    <w:p>
+      <w:pPr>
+        <w:rPr>
+          <w:rtl/>
+        </w:rPr>
+      </w:pPr>
+      <w:r>
+        <w:rPr>
+          <w:rFonts w:hint="cs"/>
+          <w:rtl/>
+        </w:rPr>
+        <w:t xml:space="preserve">از دیگر </w:t>
+      </w:r>
+      <w:r>
+        <w:rPr>
+          <w:rFonts w:hint="cs"/>
+          <w:rtl/>
+        </w:rPr>
+        <w:t xml:space="preserve">قطعات کاربردی برای ما </w:t>
+      </w:r>
+      <w:r>
+        <w:rPr>
+          <w:rtl/>
+        </w:rPr>
+        <w:t xml:space="preserve">مبدل </w:t>
+      </w:r>
+      <w:r>
+        <w:t>AC</w:t>
+      </w:r>
+      <w:r>
+        <w:rPr>
+          <w:rtl/>
+        </w:rPr>
+        <w:t xml:space="preserve"> به </w:t>
+      </w:r>
+      <w:r>
+        <w:t>DC</w:t>
+      </w:r>
+      <w:r>
+        <w:rPr>
+          <w:rFonts w:hint="cs"/>
+          <w:rtl/>
+        </w:rPr>
+        <w:t xml:space="preserve"> است. این</w:t>
+      </w:r>
+      <w:r>
+        <w:rPr>
+          <w:rFonts w:hint="cs"/>
+          <w:rtl/>
+        </w:rPr>
+        <w:t xml:space="preserve"> قطعه</w:t>
+      </w:r>
+      <w:r>
+        <w:rPr>
+          <w:rFonts w:hint="cs"/>
+          <w:rtl/>
+        </w:rPr>
+        <w:t xml:space="preserve"> نام‌های تجاری متنوعی مانند: آداپتور و پاور سوییچ و... </w:t>
+      </w:r>
+      <w:r>
+        <w:rPr>
+          <w:rFonts w:hint="cs"/>
+          <w:rtl/>
+        </w:rPr>
+        <w:t xml:space="preserve"> بسته به کاربرد</w:t>
+      </w:r>
+      <w:r>
+        <w:rPr>
+          <w:rFonts w:hint="cs"/>
+          <w:rtl/>
+        </w:rPr>
+        <w:t xml:space="preserve"> و بازار آن دارد</w:t>
+      </w:r>
+      <w:r>
+        <w:rPr>
+          <w:rFonts w:hint="cs"/>
+          <w:rtl/>
+        </w:rPr>
+        <w:t>.</w:t>
+      </w:r>
+      <w:r>
+        <w:rPr>
+          <w:rFonts w:hint="cs"/>
+          <w:rtl/>
+        </w:rPr>
+        <w:t xml:space="preserve"> کاربرد آن با توجه به اسمش تبدیل برق </w:t>
+      </w:r>
+      <w:r>
+        <w:t>AC</w:t>
+      </w:r>
+      <w:r>
+        <w:rPr>
+          <w:rFonts w:hint="cs"/>
+          <w:rtl/>
+        </w:rPr>
+        <w:t xml:space="preserve"> (برق شهری) به برق </w:t>
+      </w:r>
+      <w:r>
+        <w:t>DC</w:t>
+      </w:r>
+      <w:r>
+        <w:rPr>
+          <w:rFonts w:hint="cs"/>
+          <w:rtl/>
+        </w:rPr>
+        <w:t xml:space="preserve"> است که در مدارهای ما کاربرد دارد. انواع مبدل‌ها را در زیر می‌بینید.</w:t>
+      </w:r>
+    </w:p>
+    <w:p>
+      <w:pPr>
+        <w:jc w:val="center"/>
+        <w:rPr>
+          <w:rtl/>
+        </w:rPr>
+      </w:pPr>
+    </w:p>
+    <w:p>
+      <w:pPr>
+        <w:jc w:val="center"/>
+        <w:rPr>
+          <w:rtl/>
+        </w:rPr>
+      </w:pPr>
+      <w:r>
+        <w:rPr>
+          <w:rFonts w:hint="cs"/>
+          <w:rtl/>
+        </w:rPr>
+        <w:t>شکل</w:t>
+      </w:r>
+    </w:p>
+    <w:p>
+      <w:pPr>
+        <w:jc w:val="center"/>
+        <w:rPr>
+          <w:rtl/>
+        </w:rPr>
+      </w:pPr>
+    </w:p>
+    <w:p>
+      <w:pPr>
+        <w:jc w:val="center"/>
+        <w:rPr>
+          <w:rtl/>
+        </w:rPr>
+      </w:pPr>
+    </w:p>
+    <w:p>
+      <w:pPr>
+        <w:rPr>
+          <w:rtl/>
+        </w:rPr>
+      </w:pPr>
+      <w:r>
+        <w:rPr>
+          <w:rFonts w:hint="cs"/>
+          <w:rtl/>
+        </w:rPr>
+        <w:t xml:space="preserve">دو ویژگی اصلی هر مبدل ولتاژ و جریان خروجی آن است که باید با توجه به حداکثر </w:t>
+      </w:r>
+      <w:r>
+        <w:rPr>
+          <w:rFonts w:hint="cs"/>
+          <w:rtl/>
+        </w:rPr>
+        <w:t>ولتاژ</w:t>
+      </w:r>
+      <w:r>
+        <w:rPr>
+          <w:rFonts w:hint="cs"/>
+          <w:rtl/>
+        </w:rPr>
+        <w:t xml:space="preserve"> موردنیاز و مجموع جریان‌های مصرفی هر جزء از مدار انتخاب شود.</w:t>
+      </w:r>
+    </w:p>
+    <w:p>
+      <w:pPr>
+        <w:rPr>
+          <w:rtl/>
+        </w:rPr>
+      </w:pPr>
+    </w:p>
+    <w:p>
+      <w:pPr>
+        <w:rPr>
+          <w:rFonts w:cs="B Titr"/>
+          <w:rtl/>
+        </w:rPr>
+      </w:pPr>
+      <w:r>
+        <w:rPr>
+          <w:rFonts w:cs="B Titr" w:hint="cs"/>
+          <w:rtl/>
+        </w:rPr>
+        <w:t>برد</w:t>
+      </w:r>
+      <w:r>
+        <w:rPr>
+          <w:rFonts w:cs="B Titr" w:hint="cs"/>
+          <w:rtl/>
+        </w:rPr>
+        <w:t xml:space="preserve"> </w:t>
+      </w:r>
+      <w:r>
+        <w:rPr>
+          <w:rFonts w:cs="B Titr" w:hint="cs"/>
+          <w:rtl/>
+        </w:rPr>
+        <w:t>ب</w:t>
+      </w:r>
+      <w:r>
+        <w:rPr>
+          <w:rFonts w:cs="B Titr" w:hint="cs"/>
+          <w:rtl/>
+        </w:rPr>
+        <w:t>و</w:t>
+      </w:r>
+      <w:r>
+        <w:rPr>
+          <w:rFonts w:cs="B Titr" w:hint="cs"/>
+          <w:rtl/>
+        </w:rPr>
+        <w:t>رد</w:t>
+      </w:r>
+    </w:p>
+    <w:p>
+      <w:pPr>
+        <w:rPr>
+          <w:rtl/>
+        </w:rPr>
+      </w:pPr>
+      <w:r>
+        <w:rPr>
+          <w:rFonts w:hint="cs"/>
+          <w:rtl/>
+        </w:rPr>
+        <w:t xml:space="preserve">بِرِد </w:t>
+      </w:r>
+      <w:r>
+        <w:rPr>
+          <w:rFonts w:hint="cs"/>
+          <w:rtl/>
+        </w:rPr>
+        <w:t>بو</w:t>
+      </w:r>
+      <w:r>
+        <w:rPr>
+          <w:rFonts w:hint="cs"/>
+          <w:rtl/>
+        </w:rPr>
+        <w:t>رد (</w:t>
+      </w:r>
+      <w:r>
+        <w:t>Bread Board</w:t>
+      </w:r>
+      <w:r>
+        <w:rPr>
+          <w:rFonts w:hint="cs"/>
+          <w:rtl/>
+        </w:rPr>
+        <w:t xml:space="preserve">) </w:t>
+      </w:r>
+      <w:r>
+        <w:rPr>
+          <w:rFonts w:hint="cs"/>
+          <w:rtl/>
+        </w:rPr>
+        <w:t xml:space="preserve">صفحه‌ای از آرایه‌ای از سوراخ‌ها و اتصالات الکتریکی است که برای مصارف آموزشی یا نمونه‌سازی‌های اولیه به کار می‌رود. </w:t>
+      </w:r>
+    </w:p>
+    <w:p>
+      <w:pPr>
+        <w:rPr>
+          <w:rtl/>
+        </w:rPr>
+      </w:pPr>
+      <w:r>
+        <w:rPr>
+          <w:rFonts w:hint="cs"/>
+          <w:rtl/>
+        </w:rPr>
+        <w:t xml:space="preserve">هر بردبورد از قسمت‌های متفاوتی تشکیل شده ‌است. </w:t>
+      </w:r>
+      <w:r>
+        <w:rPr>
+          <w:rFonts w:hint="cs"/>
+          <w:rtl/>
+        </w:rPr>
+        <w:t xml:space="preserve">یک نمونه برد بورد را در شکل زیر مشاهده می‌کنید. به قسمت </w:t>
+      </w:r>
+      <w:r>
+        <w:t>A</w:t>
+      </w:r>
+      <w:r>
+        <w:rPr>
+          <w:rFonts w:hint="cs"/>
+          <w:rtl/>
+        </w:rPr>
+        <w:t xml:space="preserve"> توجه کنید. این قسمت خود از دو بخش </w:t>
+      </w:r>
+      <w:r>
+        <w:t>B</w:t>
+      </w:r>
+      <w:r>
+        <w:rPr>
+          <w:rFonts w:hint="cs"/>
+          <w:rtl/>
+        </w:rPr>
+        <w:t xml:space="preserve"> و </w:t>
+      </w:r>
+      <w:r>
+        <w:t>C</w:t>
+      </w:r>
+      <w:r>
+        <w:rPr>
+          <w:rFonts w:hint="cs"/>
+          <w:rtl/>
+        </w:rPr>
+        <w:t xml:space="preserve"> تشکیل شده‌است. </w:t>
+      </w:r>
+      <w:r>
+        <w:rPr>
+          <w:rFonts w:hint="cs"/>
+          <w:rtl/>
+        </w:rPr>
+        <w:t xml:space="preserve">در قسمت </w:t>
+      </w:r>
+      <w:r>
+        <w:t>B</w:t>
+      </w:r>
+      <w:r>
+        <w:rPr>
+          <w:rFonts w:hint="cs"/>
+          <w:rtl/>
+        </w:rPr>
+        <w:t xml:space="preserve"> هر ردیف از 5 سوراخ تشکیل شده است. این 5 سوراخ به یکدیگر متصلند؛</w:t>
+      </w:r>
+      <w:r>
+        <w:rPr>
+          <w:rFonts w:hint="cs"/>
+          <w:rtl/>
+        </w:rPr>
+        <w:t xml:space="preserve"> </w:t>
+      </w:r>
+      <w:r>
+        <w:rPr>
+          <w:rFonts w:hint="cs"/>
+          <w:rtl/>
+        </w:rPr>
+        <w:t>یعنی</w:t>
+      </w:r>
+      <w:r>
+        <w:rPr>
+          <w:rFonts w:hint="cs"/>
+          <w:rtl/>
+        </w:rPr>
+        <w:t xml:space="preserve">، </w:t>
+      </w:r>
+      <w:r>
+        <w:rPr>
+          <w:rFonts w:hint="cs"/>
+          <w:rtl/>
+        </w:rPr>
+        <w:t>پت</w:t>
+      </w:r>
+      <w:r>
+        <w:rPr>
+          <w:rFonts w:hint="cs"/>
+          <w:rtl/>
+        </w:rPr>
+        <w:t xml:space="preserve">انسیل الکتریکی آن‌ها برابر است. این ردیف به تعداد زیادی تکرار شده است. باید توجه کرد که هر ردیف با ردیف دیگر هیچ رابطه و اتصالی ندارد و کاملا مجزایند. در بخش </w:t>
+      </w:r>
+      <w:r>
+        <w:t>C</w:t>
+      </w:r>
+      <w:r>
+        <w:rPr>
+          <w:rFonts w:hint="cs"/>
+          <w:rtl/>
+        </w:rPr>
+        <w:t xml:space="preserve"> دو ستون موجود است که سوراخ‌های هر ستون در اتصال کامل با سوراخ‌های دیگر است اما با ستون کناری اتصالی ندارد. این دو ردیف معمولا به عنوان سوراخ‌های تامین منبع مدار به کار می‌روند. به این صورت که با اتصال یک سوراخ از یک ستون به </w:t>
+      </w:r>
+      <w:proofErr w:type="spellStart"/>
+      <w:r>
+        <w:t>Vcc</w:t>
+      </w:r>
+      <w:proofErr w:type="spellEnd"/>
+      <w:r>
+        <w:rPr>
+          <w:rFonts w:hint="cs"/>
+          <w:rtl/>
+        </w:rPr>
+        <w:t xml:space="preserve"> خارجی</w:t>
+      </w:r>
+      <w:r>
+        <w:rPr>
+          <w:rFonts w:hint="cs"/>
+          <w:rtl/>
+        </w:rPr>
+        <w:t xml:space="preserve"> آن ردیف کاملا به </w:t>
+      </w:r>
+      <w:proofErr w:type="spellStart"/>
+      <w:r>
+        <w:t>Vcc</w:t>
+      </w:r>
+      <w:proofErr w:type="spellEnd"/>
+      <w:r>
+        <w:rPr>
+          <w:rFonts w:hint="cs"/>
+          <w:rtl/>
+        </w:rPr>
+        <w:t xml:space="preserve"> </w:t>
+      </w:r>
       <w:bookmarkStart w:id="0" w:name="_GoBack"/>
       <w:bookmarkEnd w:id="0"/>
-    </w:p>
-    <w:p>
-      <w:pPr>
-        <w:rPr>
-          <w:rFonts w:cs="B Titr"/>
-        </w:rPr>
-      </w:pPr>
-      <w:r>
-        <w:rPr>
-          <w:rFonts w:cs="B Titr" w:hint="cs"/>
-          <w:rtl/>
-        </w:rPr>
-        <w:lastRenderedPageBreak/>
-        <w:t xml:space="preserve">مبدل </w:t>
-      </w:r>
-      <w:r>
-        <w:rPr>
-          <w:rFonts w:cs="B Titr"/>
-        </w:rPr>
-        <w:t>AC</w:t>
-      </w:r>
-      <w:r>
-        <w:rPr>
-          <w:rFonts w:cs="B Titr" w:hint="cs"/>
-          <w:rtl/>
-        </w:rPr>
-        <w:t xml:space="preserve"> به </w:t>
-      </w:r>
-      <w:r>
-        <w:rPr>
-          <w:rFonts w:cs="B Titr"/>
-        </w:rPr>
-        <w:t>DC</w:t>
-      </w:r>
-    </w:p>
-    <w:p>
-      <w:pPr>
-        <w:rPr>
-          <w:rtl/>
-        </w:rPr>
-      </w:pPr>
-      <w:r>
-        <w:rPr>
-          <w:rFonts w:hint="cs"/>
-          <w:rtl/>
-        </w:rPr>
-        <w:t xml:space="preserve">از دیگر </w:t>
-      </w:r>
-      <w:r>
-        <w:rPr>
-          <w:rFonts w:hint="cs"/>
-          <w:rtl/>
-        </w:rPr>
-        <w:t xml:space="preserve">قطعات کاربردی برای ما </w:t>
-      </w:r>
-      <w:r>
-        <w:rPr>
-          <w:rtl/>
-        </w:rPr>
-        <w:t xml:space="preserve">مبدل </w:t>
-      </w:r>
-      <w:r>
-        <w:t>AC</w:t>
-      </w:r>
-      <w:r>
-        <w:rPr>
-          <w:rtl/>
-        </w:rPr>
-        <w:t xml:space="preserve"> به </w:t>
-      </w:r>
-      <w:r>
-        <w:t>DC</w:t>
-      </w:r>
-      <w:r>
-        <w:rPr>
-          <w:rFonts w:hint="cs"/>
-          <w:rtl/>
-        </w:rPr>
-        <w:t xml:space="preserve"> است. این</w:t>
-      </w:r>
-      <w:r>
-        <w:rPr>
-          <w:rFonts w:hint="cs"/>
-          <w:rtl/>
-        </w:rPr>
-        <w:t xml:space="preserve"> قطعه</w:t>
-      </w:r>
-      <w:r>
-        <w:rPr>
-          <w:rFonts w:hint="cs"/>
-          <w:rtl/>
-        </w:rPr>
-        <w:t xml:space="preserve"> نام‌های تجاری متنوعی مانند: آداپتور و پاور سوییچ و... </w:t>
-      </w:r>
-      <w:r>
-        <w:rPr>
-          <w:rFonts w:hint="cs"/>
-          <w:rtl/>
-        </w:rPr>
-        <w:t xml:space="preserve"> بسته به کاربرد</w:t>
-      </w:r>
-      <w:r>
-        <w:rPr>
-          <w:rFonts w:hint="cs"/>
-          <w:rtl/>
-        </w:rPr>
-        <w:t xml:space="preserve"> و بازار آن دارد</w:t>
-      </w:r>
-      <w:r>
-        <w:rPr>
-          <w:rFonts w:hint="cs"/>
-          <w:rtl/>
-        </w:rPr>
-        <w:t>.</w:t>
-      </w:r>
-      <w:r>
-        <w:rPr>
-          <w:rFonts w:hint="cs"/>
-          <w:rtl/>
-        </w:rPr>
-        <w:t xml:space="preserve"> کاربرد آن با توجه به اسمش تبدیل برق </w:t>
-      </w:r>
-      <w:r>
-        <w:t>AC</w:t>
-      </w:r>
-      <w:r>
-        <w:rPr>
-          <w:rFonts w:hint="cs"/>
-          <w:rtl/>
-        </w:rPr>
-        <w:t xml:space="preserve"> (برق شهری) به برق </w:t>
-      </w:r>
-      <w:r>
-        <w:t>DC</w:t>
-      </w:r>
-      <w:r>
-        <w:rPr>
-          <w:rFonts w:hint="cs"/>
-          <w:rtl/>
-        </w:rPr>
-        <w:t xml:space="preserve"> است که در مدارهای ما کاربرد دارد. انواع مبدل‌ها را در زیر می‌بینید.</w:t>
-      </w:r>
-    </w:p>
-    <w:p>
-      <w:pPr>
-        <w:jc w:val="center"/>
-        <w:rPr>
-          <w:rtl/>
-        </w:rPr>
-      </w:pPr>
-    </w:p>
-    <w:p>
-      <w:pPr>
-        <w:jc w:val="center"/>
-        <w:rPr>
-          <w:rFonts w:hint="cs"/>
-          <w:rtl/>
-        </w:rPr>
-      </w:pPr>
-      <w:r>
-        <w:rPr>
-          <w:rFonts w:hint="cs"/>
-          <w:rtl/>
-        </w:rPr>
-        <w:t>شکل</w:t>
-      </w:r>
-    </w:p>
-    <w:p>
-      <w:pPr>
-        <w:jc w:val="center"/>
-        <w:rPr>
-          <w:rtl/>
-        </w:rPr>
-      </w:pPr>
-    </w:p>
-    <w:p>
-      <w:pPr>
-        <w:jc w:val="center"/>
-        <w:rPr>
-          <w:rtl/>
-        </w:rPr>
-      </w:pPr>
-    </w:p>
-    <w:p>
-      <w:pPr>
-        <w:rPr>
-          <w:rFonts w:hint="cs"/>
-          <w:rtl/>
-        </w:rPr>
-      </w:pPr>
-      <w:r>
-        <w:rPr>
-          <w:rFonts w:hint="cs"/>
-          <w:rtl/>
-        </w:rPr>
-        <w:t xml:space="preserve">دو ویژگی اصلی هر مبدل ولتاژ و جریان خروجی آن است که باید با توجه به حداکثر </w:t>
-      </w:r>
-      <w:r>
-        <w:rPr>
-          <w:rFonts w:hint="cs"/>
-          <w:rtl/>
-        </w:rPr>
-        <w:t>ولتاژ</w:t>
-      </w:r>
-      <w:r>
-        <w:rPr>
-          <w:rFonts w:hint="cs"/>
-          <w:rtl/>
-        </w:rPr>
-        <w:t xml:space="preserve"> موردنیاز و مجموع جریان‌های مصرفی هر جزء از مدار انتخاب شود.</w:t>
-      </w:r>
-    </w:p>
-    <w:p>
-      <w:pPr>
-        <w:rPr>
-          <w:rtl/>
-        </w:rPr>
-      </w:pPr>
-    </w:p>
-    <w:p>
-      <w:pPr>
-        <w:rPr>
-          <w:rFonts w:cs="B Titr"/>
-          <w:rtl/>
-        </w:rPr>
-      </w:pPr>
-      <w:r>
-        <w:rPr>
-          <w:rFonts w:cs="B Titr" w:hint="cs"/>
-          <w:rtl/>
-        </w:rPr>
-        <w:t>برد</w:t>
-      </w:r>
-      <w:r>
-        <w:rPr>
-          <w:rFonts w:cs="B Titr" w:hint="cs"/>
+      <w:r>
+        <w:rPr>
+          <w:rFonts w:hint="cs"/>
+          <w:rtl/>
+        </w:rPr>
+        <w:t>(معمولا 5 یا 3.3 ولت) تبدیل م</w:t>
+      </w:r>
+      <w:r>
+        <w:rPr>
+          <w:rFonts w:hint="cs"/>
+          <w:rtl/>
+        </w:rPr>
+        <w:t xml:space="preserve">ی‌شود و ستون دیگر با وصل شدن به </w:t>
+      </w:r>
+      <w:proofErr w:type="spellStart"/>
+      <w:r>
+        <w:t>Gnd</w:t>
+      </w:r>
+      <w:proofErr w:type="spellEnd"/>
+      <w:r>
+        <w:rPr>
+          <w:rFonts w:hint="cs"/>
           <w:rtl/>
         </w:rPr>
         <w:t xml:space="preserve"> </w:t>
       </w:r>
       <w:r>
         <w:rPr>
-          <w:rFonts w:cs="B Titr" w:hint="cs"/>
-          <w:rtl/>
-        </w:rPr>
-        <w:t>ب</w:t>
-      </w:r>
-      <w:r>
-        <w:rPr>
-          <w:rFonts w:cs="B Titr" w:hint="cs"/>
-          <w:rtl/>
-        </w:rPr>
-        <w:t>و</w:t>
-      </w:r>
-      <w:r>
-        <w:rPr>
-          <w:rFonts w:cs="B Titr" w:hint="cs"/>
-          <w:rtl/>
-        </w:rPr>
-        <w:t>رد</w:t>
-      </w:r>
-    </w:p>
-    <w:p>
-      <w:pPr>
-        <w:rPr>
-          <w:rFonts w:hint="cs"/>
-          <w:rtl/>
-        </w:rPr>
-      </w:pPr>
-      <w:r>
-        <w:rPr>
-          <w:rFonts w:hint="cs"/>
-          <w:rtl/>
-        </w:rPr>
-        <w:t xml:space="preserve">بِرِد </w:t>
-      </w:r>
-      <w:r>
-        <w:rPr>
-          <w:rFonts w:hint="cs"/>
-          <w:rtl/>
-        </w:rPr>
-        <w:t>بو</w:t>
-      </w:r>
-      <w:r>
-        <w:rPr>
-          <w:rFonts w:hint="cs"/>
-          <w:rtl/>
-        </w:rPr>
-        <w:t>رد (</w:t>
-      </w:r>
-      <w:r>
-        <w:t>Bread Board</w:t>
-      </w:r>
-      <w:r>
-        <w:rPr>
-          <w:rFonts w:hint="cs"/>
-          <w:rtl/>
-        </w:rPr>
-        <w:t xml:space="preserve">) </w:t>
-      </w:r>
-      <w:r>
-        <w:rPr>
-          <w:rFonts w:hint="cs"/>
-          <w:rtl/>
-        </w:rPr>
-        <w:t xml:space="preserve">صفحه‌ای از آرایه‌ای از سوراخ‌ها و اتصالات الکتریکی است که برای مصارف آموزشی یا نمونه‌سازی‌های اولیه به کار می‌رود. </w:t>
-      </w:r>
-    </w:p>
-    <w:p>
-      <w:pPr>
-        <w:rPr>
-          <w:rFonts w:hint="cs"/>
-          <w:rtl/>
-        </w:rPr>
-      </w:pPr>
-      <w:r>
-        <w:rPr>
-          <w:rFonts w:hint="cs"/>
-          <w:rtl/>
-        </w:rPr>
-        <w:t xml:space="preserve">هر بردبورد از قسمت‌های متفاوتی تشکیل شده ‌است. </w:t>
-      </w:r>
-      <w:r>
-        <w:rPr>
-          <w:rFonts w:hint="cs"/>
-          <w:rtl/>
-        </w:rPr>
-        <w:t xml:space="preserve">یک نمونه برد بورد را در شکل زیر مشاهده می‌کنید. به قسمت </w:t>
-      </w:r>
-      <w:r>
-        <w:t>A</w:t>
-      </w:r>
-      <w:r>
-        <w:rPr>
-          <w:rFonts w:hint="cs"/>
-          <w:rtl/>
-        </w:rPr>
-        <w:t xml:space="preserve"> توجه کنید. این قسمت خود از دو بخش </w:t>
-      </w:r>
-      <w:r>
-        <w:t>B</w:t>
-      </w:r>
-      <w:r>
-        <w:rPr>
-          <w:rFonts w:hint="cs"/>
-          <w:rtl/>
-        </w:rPr>
-        <w:t xml:space="preserve"> و </w:t>
-      </w:r>
-      <w:r>
-        <w:t>C</w:t>
-      </w:r>
-      <w:r>
-        <w:rPr>
-          <w:rFonts w:hint="cs"/>
-          <w:rtl/>
-        </w:rPr>
-        <w:t xml:space="preserve"> تشکیل شده‌است. </w:t>
-      </w:r>
-      <w:r>
-        <w:rPr>
-          <w:rFonts w:hint="cs"/>
-          <w:rtl/>
-        </w:rPr>
-        <w:t xml:space="preserve">در قسمت </w:t>
-      </w:r>
-      <w:r>
-        <w:t>B</w:t>
-      </w:r>
-      <w:r>
-        <w:rPr>
-          <w:rFonts w:hint="cs"/>
-          <w:rtl/>
-        </w:rPr>
-        <w:t xml:space="preserve"> هر ردیف از 5 سوراخ تشکیل شده است. این 5 سوراخ به یکدیگر متصلند؛</w:t>
-      </w:r>
-      <w:r>
-        <w:rPr>
-          <w:rFonts w:hint="cs"/>
-          <w:rtl/>
-        </w:rPr>
-        <w:t xml:space="preserve"> </w:t>
-      </w:r>
-      <w:r>
-        <w:rPr>
-          <w:rFonts w:hint="cs"/>
-          <w:rtl/>
-        </w:rPr>
-        <w:t>یعنی</w:t>
-      </w:r>
-      <w:r>
-        <w:rPr>
-          <w:rFonts w:hint="cs"/>
-          <w:rtl/>
-        </w:rPr>
-        <w:t xml:space="preserve">، </w:t>
-      </w:r>
-      <w:r>
-        <w:rPr>
-          <w:rFonts w:hint="cs"/>
-          <w:rtl/>
-        </w:rPr>
-        <w:t>پت</w:t>
-      </w:r>
-      <w:r>
-        <w:rPr>
-          <w:rFonts w:hint="cs"/>
-          <w:rtl/>
-        </w:rPr>
-        <w:t xml:space="preserve">انسیل الکتریکی آن‌ها برابر است. این ردیف به تعداد زیادی تکرار شده است. باید توجه کرد که هر ردیف با ردیف دیگر هیچ رابطه و اتصالی ندارد و کاملا مجزایند. در بخش </w:t>
-      </w:r>
-      <w:r>
-        <w:t>C</w:t>
-      </w:r>
-      <w:r>
-        <w:rPr>
-          <w:rFonts w:hint="cs"/>
-          <w:rtl/>
-        </w:rPr>
-        <w:t xml:space="preserve"> دو ستون موجود است که سوراخ‌های هر ستون در اتصال کامل با سوراخ‌های دیگر است اما با ستون کناری اتصالی ندارد. این دو ردیف معمولا به عنوان سوراخ‌های تامین منبع مدار به کار می‌روند. به این صورت که با اتصال یک سوراخ از یک ستون به </w:t>
-      </w:r>
-      <w:r>
-        <w:t>Vcc</w:t>
-      </w:r>
-      <w:r>
-        <w:rPr>
-          <w:rFonts w:hint="cs"/>
-          <w:rtl/>
-        </w:rPr>
-        <w:t xml:space="preserve"> خارجی</w:t>
-      </w:r>
-      <w:r>
-        <w:rPr>
-          <w:rFonts w:hint="cs"/>
-          <w:rtl/>
-        </w:rPr>
-        <w:t xml:space="preserve"> آن ردیف کاملا به </w:t>
-      </w:r>
-      <w:r>
-        <w:t>Vcc</w:t>
-      </w:r>
-      <w:r>
-        <w:rPr>
-          <w:rFonts w:hint="cs"/>
-          <w:rtl/>
-        </w:rPr>
-        <w:t xml:space="preserve"> (معمولا 5 یا 3.3 ولت) تبدیل م</w:t>
-      </w:r>
-      <w:r>
-        <w:rPr>
-          <w:rFonts w:hint="cs"/>
-          <w:rtl/>
-        </w:rPr>
-        <w:t xml:space="preserve">ی‌شود و ستون دیگر با وصل شدن به </w:t>
-      </w:r>
+          <w:rFonts w:hint="cs"/>
+          <w:rtl/>
+        </w:rPr>
+        <w:t xml:space="preserve">خارجی </w:t>
+      </w:r>
+      <w:r>
+        <w:rPr>
+          <w:rFonts w:hint="cs"/>
+          <w:rtl/>
+        </w:rPr>
+        <w:t xml:space="preserve">به </w:t>
+      </w:r>
+      <w:proofErr w:type="spellStart"/>
       <w:r>
         <w:t>Gnd</w:t>
       </w:r>
-      <w:r>
-        <w:rPr>
-          <w:rFonts w:hint="cs"/>
-          <w:rtl/>
-        </w:rPr>
-        <w:t xml:space="preserve"> </w:t>
-      </w:r>
-      <w:r>
-        <w:rPr>
-          <w:rFonts w:hint="cs"/>
-          <w:rtl/>
-        </w:rPr>
-        <w:t xml:space="preserve">خارجی </w:t>
-      </w:r>
-      <w:r>
-        <w:rPr>
-          <w:rFonts w:hint="cs"/>
-          <w:rtl/>
-        </w:rPr>
-        <w:t xml:space="preserve">به </w:t>
-      </w:r>
-      <w:r>
-        <w:t>Gnd</w:t>
-      </w:r>
+      <w:proofErr w:type="spellEnd"/>
       <w:r>
         <w:rPr>
           <w:rFonts w:hint="cs"/>

</xml_diff>

<commit_message>
eslahe koochak dar 0-1
</commit_message>
<xml_diff>
--- a/محتویات دوره آموزشی/فصل 0/0-1 پیش نیاز الکتریکی/جزوه/نوشته ها/جزوه 0-1.docx
+++ b/محتویات دوره آموزشی/فصل 0/0-1 پیش نیاز الکتریکی/جزوه/نوشته ها/جزوه 0-1.docx
@@ -1379,7 +1379,7 @@
     <w:p>
       <w:pPr>
         <w:rPr>
-          <w:rFonts w:cs="B Titr" w:hint="cs"/>
+          <w:rFonts w:cs="B Titr"/>
           <w:rtl/>
         </w:rPr>
       </w:pPr>
@@ -1437,7 +1437,6 @@
       <w:pPr>
         <w:jc w:val="center"/>
         <w:rPr>
-          <w:rFonts w:hint="cs"/>
           <w:rtl/>
         </w:rPr>
       </w:pPr>
@@ -1493,7 +1492,6 @@
     <w:p>
       <w:pPr>
         <w:rPr>
-          <w:rFonts w:hint="cs"/>
           <w:rtl/>
         </w:rPr>
       </w:pPr>
@@ -1658,7 +1656,6 @@
     <w:p>
       <w:pPr>
         <w:rPr>
-          <w:rFonts w:hint="cs"/>
           <w:rtl/>
         </w:rPr>
       </w:pPr>
@@ -1733,8 +1730,6 @@
         </w:rPr>
         <w:t>موارد کاربردی آن برای ما در مدارهای کنترلی، جلوگیری از جریان بازگشتی موتورهاست که در این لینک می‌بینید.</w:t>
       </w:r>
-      <w:bookmarkStart w:id="0" w:name="_GoBack"/>
-      <w:bookmarkEnd w:id="0"/>
     </w:p>
     <w:p>
       <w:pPr>
@@ -6705,6 +6700,13 @@
           <w:rFonts w:hint="cs"/>
           <w:rtl/>
         </w:rPr>
+        <w:t xml:space="preserve"> بسته به کاربرد و بازار آن</w:t>
+      </w:r>
+      <w:r>
+        <w:rPr>
+          <w:rFonts w:hint="cs"/>
+          <w:rtl/>
+        </w:rPr>
         <w:t xml:space="preserve"> </w:t>
       </w:r>
       <w:r>
@@ -6712,28 +6714,7 @@
           <w:rFonts w:hint="cs"/>
           <w:rtl/>
         </w:rPr>
-        <w:t>بسته به کاربرد و بازار آن</w:t>
-      </w:r>
-      <w:r>
-        <w:rPr>
-          <w:rFonts w:hint="cs"/>
-          <w:rtl/>
-        </w:rPr>
-        <w:t xml:space="preserve"> </w:t>
-      </w:r>
-      <w:r>
-        <w:rPr>
-          <w:rFonts w:hint="cs"/>
-          <w:rtl/>
-        </w:rPr>
-        <w:t>دارد</w:t>
-      </w:r>
-      <w:r>
-        <w:rPr>
-          <w:rFonts w:hint="cs"/>
-          <w:rtl/>
-        </w:rPr>
-        <w:t xml:space="preserve"> </w:t>
+        <w:t xml:space="preserve">دارد </w:t>
       </w:r>
       <w:r>
         <w:rPr>
@@ -6776,6 +6757,15 @@
         </w:rPr>
         <w:t xml:space="preserve"> است که در مدارهای ما کاربرد دارد. انواع مبدل‌ها را در زیر می‌بینید.</w:t>
       </w:r>
+      <w:r>
+        <w:rPr>
+          <w:rFonts w:hint="cs"/>
+          <w:rtl/>
+        </w:rPr>
+        <w:t xml:space="preserve"> سمت راستی نوع آداپتوری و سمت چپی نوع پاورسوییچی است. </w:t>
+      </w:r>
+      <w:bookmarkStart w:id="0" w:name="_GoBack"/>
+      <w:bookmarkEnd w:id="0"/>
     </w:p>
     <w:p>
       <w:pPr>
@@ -8400,7 +8390,7 @@
 </file>
 
 <file path=customXml/itemProps1.xml><?xml version="1.0" encoding="utf-8"?>
-<ds:datastoreItem xmlns:ds="http://schemas.openxmlformats.org/officeDocument/2006/customXml" ds:itemID="{446F95F7-F3F7-4D53-9010-BB34E168215F}">
+<ds:datastoreItem xmlns:ds="http://schemas.openxmlformats.org/officeDocument/2006/customXml" ds:itemID="{78D6697B-DD07-48C3-876B-2ED5058D2AC4}">
   <ds:schemaRefs>
     <ds:schemaRef ds:uri="http://schemas.openxmlformats.org/officeDocument/2006/bibliography"/>
   </ds:schemaRefs>

</xml_diff>

<commit_message>
eslahe 0-0 va comment 0-1
</commit_message>
<xml_diff>
--- a/محتویات دوره آموزشی/فصل 0/0-1 پیش نیاز الکتریکی/جزوه/نوشته ها/جزوه 0-1.docx
+++ b/محتویات دوره آموزشی/فصل 0/0-1 پیش نیاز الکتریکی/جزوه/نوشته ها/جزوه 0-1.docx
@@ -1,6 +1,6 @@
 
 <file path=word/document.xml><?xml version="1.0" encoding="utf-8"?>
-<w:document xmlns:wpc="http://schemas.microsoft.com/office/word/2010/wordprocessingCanvas" xmlns:cx="http://schemas.microsoft.com/office/drawing/2014/chartex" xmlns:cx1="http://schemas.microsoft.com/office/drawing/2015/9/8/chartex" xmlns:cx2="http://schemas.microsoft.com/office/drawing/2015/10/21/chartex" xmlns:cx3="http://schemas.microsoft.com/office/drawing/2016/5/9/chartex" xmlns:cx4="http://schemas.microsoft.com/office/drawing/2016/5/10/chartex" xmlns:cx5="http://schemas.microsoft.com/office/drawing/2016/5/11/chartex" xmlns:cx6="http://schemas.microsoft.com/office/drawing/2016/5/12/chartex" xmlns:cx7="http://schemas.microsoft.com/office/drawing/2016/5/13/chartex" xmlns:cx8="http://schemas.microsoft.com/office/drawing/2016/5/14/chartex" xmlns:mc="http://schemas.openxmlformats.org/markup-compatibility/2006" xmlns:aink="http://schemas.microsoft.com/office/drawing/2016/ink" xmlns:am3d="http://schemas.microsoft.com/office/drawing/2017/model3d" xmlns:o="urn:schemas-microsoft-com:office:office" xmlns:r="http://schemas.openxmlformats.org/officeDocument/2006/relationships" xmlns:m="http://schemas.openxmlformats.org/officeDocument/2006/math" xmlns:v="urn:schemas-microsoft-com:vml" xmlns:wp14="http://schemas.microsoft.com/office/word/2010/wordprocessingDrawing" xmlns:wp="http://schemas.openxmlformats.org/drawingml/2006/wordprocessingDrawing" xmlns:w10="urn:schemas-microsoft-com:office:word" xmlns:w="http://schemas.openxmlformats.org/wordprocessingml/2006/main" xmlns:w14="http://schemas.microsoft.com/office/word/2010/wordml" xmlns:w15="http://schemas.microsoft.com/office/word/2012/wordml" xmlns:w16cid="http://schemas.microsoft.com/office/word/2016/wordml/cid" xmlns:w16se="http://schemas.microsoft.com/office/word/2015/wordml/symex" xmlns:wpg="http://schemas.microsoft.com/office/word/2010/wordprocessingGroup" xmlns:wpi="http://schemas.microsoft.com/office/word/2010/wordprocessingInk" xmlns:wne="http://schemas.microsoft.com/office/word/2006/wordml" xmlns:wps="http://schemas.microsoft.com/office/word/2010/wordprocessingShape" mc:Ignorable="w14 w15 w16se w16cid wp14">
+<w:document xmlns:wpc="http://schemas.microsoft.com/office/word/2010/wordprocessingCanvas" xmlns:mc="http://schemas.openxmlformats.org/markup-compatibility/2006" xmlns:o="urn:schemas-microsoft-com:office:office" xmlns:r="http://schemas.openxmlformats.org/officeDocument/2006/relationships" xmlns:m="http://schemas.openxmlformats.org/officeDocument/2006/math" xmlns:v="urn:schemas-microsoft-com:vml" xmlns:wp14="http://schemas.microsoft.com/office/word/2010/wordprocessingDrawing" xmlns:wp="http://schemas.openxmlformats.org/drawingml/2006/wordprocessingDrawing" xmlns:w10="urn:schemas-microsoft-com:office:word" xmlns:w="http://schemas.openxmlformats.org/wordprocessingml/2006/main" xmlns:w14="http://schemas.microsoft.com/office/word/2010/wordml" xmlns:w15="http://schemas.microsoft.com/office/word/2012/wordml" xmlns:wpg="http://schemas.microsoft.com/office/word/2010/wordprocessingGroup" xmlns:wpi="http://schemas.microsoft.com/office/word/2010/wordprocessingInk" xmlns:wne="http://schemas.microsoft.com/office/word/2006/wordml" xmlns:wps="http://schemas.microsoft.com/office/word/2010/wordprocessingShape" mc:Ignorable="w14 w15 wp14">
   <w:body>
     <w:p>
       <w:pPr>
@@ -29,16 +29,7 @@
           <w:rFonts w:hint="cs"/>
           <w:rtl/>
         </w:rPr>
-        <w:t xml:space="preserve">برای یادگیری آردوینو احتیاج به پیش‌نیازهای الکتریکی ساده‌ای است که تقریبا تمام علاقه‌مندان الکترونیک و میکروکنترلر آنها را بلدند. با این حال، این بخش برای کسانی تهیه شده‌است که هیچ اطلاعی از پایه‌های </w:t>
-      </w:r>
-      <w:bookmarkStart w:id="0" w:name="_GoBack"/>
-      <w:bookmarkEnd w:id="0"/>
-      <w:r>
-        <w:rPr>
-          <w:rFonts w:hint="cs"/>
-          <w:rtl/>
-        </w:rPr>
-        <w:t xml:space="preserve">الکترونیک ندارند و یا نیاز به یادآوری این موارد دارند. </w:t>
+        <w:t xml:space="preserve">برای یادگیری آردوینو احتیاج به پیش‌نیازهای الکتریکی ساده‌ای است که تقریبا تمام علاقه‌مندان الکترونیک و میکروکنترلر آنها را بلدند. با این حال، این بخش برای کسانی تهیه شده‌است که هیچ اطلاعی از پایه‌های الکترونیک ندارند و یا نیاز به یادآوری این موارد دارند. </w:t>
       </w:r>
     </w:p>
     <w:p>
@@ -408,14 +399,12 @@
         </w:rPr>
         <w:t xml:space="preserve">که مستقیما به </w:t>
       </w:r>
-      <w:proofErr w:type="spellStart"/>
       <w:r>
         <w:rPr>
           <w:rFonts w:eastAsiaTheme="minorEastAsia"/>
         </w:rPr>
         <w:t>Vcc</w:t>
       </w:r>
-      <w:proofErr w:type="spellEnd"/>
       <w:r>
         <w:rPr>
           <w:rFonts w:eastAsiaTheme="minorEastAsia" w:hint="cs"/>
@@ -436,14 +425,12 @@
         </w:rPr>
         <w:t xml:space="preserve"> که به </w:t>
       </w:r>
-      <w:proofErr w:type="spellStart"/>
       <w:r>
         <w:rPr>
           <w:rFonts w:eastAsiaTheme="minorEastAsia"/>
         </w:rPr>
         <w:t>Gnd</w:t>
       </w:r>
-      <w:proofErr w:type="spellEnd"/>
       <w:r>
         <w:rPr>
           <w:rFonts w:eastAsiaTheme="minorEastAsia" w:hint="cs"/>
@@ -674,14 +661,12 @@
         </w:rPr>
         <w:t xml:space="preserve">این مقدار حتما بین </w:t>
       </w:r>
-      <w:proofErr w:type="spellStart"/>
       <w:r>
         <w:rPr>
           <w:rFonts w:eastAsiaTheme="minorEastAsia"/>
         </w:rPr>
         <w:t>Vcc</w:t>
       </w:r>
-      <w:proofErr w:type="spellEnd"/>
       <w:r>
         <w:rPr>
           <w:rFonts w:eastAsiaTheme="minorEastAsia" w:hint="cs"/>
@@ -689,14 +674,12 @@
         </w:rPr>
         <w:t xml:space="preserve">  و </w:t>
       </w:r>
-      <w:proofErr w:type="spellStart"/>
       <w:r>
         <w:rPr>
           <w:rFonts w:eastAsiaTheme="minorEastAsia"/>
         </w:rPr>
         <w:t>Gnd</w:t>
       </w:r>
-      <w:proofErr w:type="spellEnd"/>
       <w:r>
         <w:rPr>
           <w:rFonts w:eastAsiaTheme="minorEastAsia" w:hint="cs"/>
@@ -704,35 +687,25 @@
         </w:rPr>
         <w:t xml:space="preserve"> خواهد بود و اختلاف آن با </w:t>
       </w:r>
-      <w:proofErr w:type="spellStart"/>
       <w:r>
         <w:rPr>
           <w:rFonts w:eastAsiaTheme="minorEastAsia"/>
         </w:rPr>
+        <w:t xml:space="preserve">Vcc </w:t>
+      </w:r>
+      <w:r>
+        <w:rPr>
+          <w:rFonts w:eastAsiaTheme="minorEastAsia" w:hint="cs"/>
+          <w:rtl/>
+        </w:rPr>
+        <w:t xml:space="preserve"> برابر اختلاف پتانسیل دو سر مقاومت یک خواهد شد. به تقسیم ولتاژ منبع (</w:t>
+      </w:r>
+      <w:r>
+        <w:rPr>
+          <w:rFonts w:eastAsiaTheme="minorEastAsia"/>
+        </w:rPr>
         <w:t>Vcc</w:t>
       </w:r>
-      <w:proofErr w:type="spellEnd"/>
-      <w:r>
-        <w:rPr>
-          <w:rFonts w:eastAsiaTheme="minorEastAsia"/>
-        </w:rPr>
-        <w:t xml:space="preserve"> </w:t>
-      </w:r>
-      <w:r>
-        <w:rPr>
-          <w:rFonts w:eastAsiaTheme="minorEastAsia" w:hint="cs"/>
-          <w:rtl/>
-        </w:rPr>
-        <w:t xml:space="preserve"> برابر اختلاف پتانسیل دو سر مقاومت یک خواهد شد. به تقسیم ولتاژ منبع (</w:t>
-      </w:r>
-      <w:proofErr w:type="spellStart"/>
-      <w:r>
-        <w:rPr>
-          <w:rFonts w:eastAsiaTheme="minorEastAsia"/>
-        </w:rPr>
-        <w:t>Vcc</w:t>
-      </w:r>
-      <w:proofErr w:type="spellEnd"/>
       <w:r>
         <w:rPr>
           <w:rFonts w:eastAsiaTheme="minorEastAsia" w:hint="cs"/>
@@ -1981,37 +1954,89 @@
           <w:rFonts w:hint="cs"/>
           <w:rtl/>
         </w:rPr>
-        <w:t xml:space="preserve"> است. از </w:t>
-      </w:r>
-      <w:r>
-        <w:rPr>
-          <w:rFonts w:hint="cs"/>
-          <w:rtl/>
-        </w:rPr>
-        <w:t xml:space="preserve">موارد کاربردی آن برای ما در مدارهای کنترلی، جلوگیری از جریان بازگشتی موتورهاست </w:t>
-      </w:r>
-      <w:commentRangeStart w:id="1"/>
-      <w:r>
-        <w:rPr>
-          <w:rFonts w:hint="cs"/>
-          <w:rtl/>
-        </w:rPr>
-        <w:t xml:space="preserve">که در این لینک </w:t>
-      </w:r>
-      <w:commentRangeEnd w:id="1"/>
+        <w:t xml:space="preserve"> است. </w:t>
+      </w:r>
+      <w:r>
+        <w:rPr>
+          <w:rFonts w:hint="cs"/>
+          <w:rtl/>
+        </w:rPr>
+        <w:t xml:space="preserve">یک مورد </w:t>
+      </w:r>
+      <w:r>
+        <w:rPr>
+          <w:rFonts w:hint="cs"/>
+          <w:rtl/>
+        </w:rPr>
+        <w:t xml:space="preserve">در مدارهای کنترلی، جلوگیری از جریان بازگشتی موتورهاست </w:t>
+      </w:r>
+      <w:commentRangeStart w:id="0"/>
+      <w:r>
+        <w:rPr>
+          <w:rFonts w:hint="cs"/>
+          <w:rtl/>
+        </w:rPr>
+        <w:t>که</w:t>
+      </w:r>
+      <w:r>
+        <w:rPr>
+          <w:rFonts w:hint="cs"/>
+          <w:rtl/>
+        </w:rPr>
+        <w:t xml:space="preserve"> می‌توانید</w:t>
+      </w:r>
+      <w:r>
+        <w:rPr>
+          <w:rFonts w:hint="cs"/>
+          <w:rtl/>
+        </w:rPr>
+        <w:t xml:space="preserve"> در </w:t>
+      </w:r>
+      <w:r>
+        <w:rPr>
+          <w:rFonts w:hint="cs"/>
+          <w:rtl/>
+        </w:rPr>
+        <w:t xml:space="preserve">بخش </w:t>
+      </w:r>
+      <w:r>
+        <w:rPr>
+          <w:rFonts w:hint="cs"/>
+          <w:color w:val="5B9BD5" w:themeColor="accent1"/>
+          <w:rtl/>
+        </w:rPr>
+        <w:t>دی‌سی موتور</w:t>
+      </w:r>
+      <w:r>
+        <w:rPr>
+          <w:rFonts w:hint="cs"/>
+          <w:color w:val="5B9BD5" w:themeColor="accent1"/>
+          <w:rtl/>
+        </w:rPr>
+        <w:t xml:space="preserve"> </w:t>
+      </w:r>
+      <w:commentRangeEnd w:id="0"/>
       <w:r>
         <w:rPr>
           <w:rStyle w:val="CommentReference"/>
-          <w:rtl/>
-        </w:rPr>
-        <w:commentReference w:id="1"/>
-      </w:r>
-      <w:r>
-        <w:rPr>
-          <w:rFonts w:hint="cs"/>
-          <w:rtl/>
-        </w:rPr>
-        <w:t>می‌بینید.</w:t>
+          <w:color w:val="5B9BD5" w:themeColor="accent1"/>
+          <w:rtl/>
+        </w:rPr>
+        <w:commentReference w:id="0"/>
+      </w:r>
+      <w:r>
+        <w:rPr>
+          <w:rFonts w:hint="cs"/>
+          <w:rtl/>
+        </w:rPr>
+        <w:t>ببینید</w:t>
+      </w:r>
+      <w:r>
+        <w:rPr>
+          <w:rFonts w:hint="cs"/>
+          <w:rtl/>
+        </w:rPr>
+        <w:t>.</w:t>
       </w:r>
     </w:p>
     <w:p>
@@ -2573,7 +2598,7 @@
                     <pic:cNvPicPr/>
                   </pic:nvPicPr>
                   <pic:blipFill>
-                    <a:blip r:embed="rId18">
+                    <a:blip r:embed="rId17">
                       <a:extLst>
                         <a:ext uri="{28A0092B-C50C-407E-A947-70E740481C1C}">
                           <a14:useLocalDpi xmlns:a14="http://schemas.microsoft.com/office/drawing/2010/main" val="0"/>
@@ -3984,22 +4009,18 @@
         </w:rPr>
         <w:t xml:space="preserve"> </w:t>
       </w:r>
-      <w:proofErr w:type="spellStart"/>
       <w:r>
         <w:t>npn</w:t>
       </w:r>
-      <w:proofErr w:type="spellEnd"/>
       <w:r>
         <w:rPr>
           <w:rtl/>
         </w:rPr>
         <w:t xml:space="preserve"> و </w:t>
       </w:r>
-      <w:proofErr w:type="spellStart"/>
       <w:r>
         <w:t>pnp</w:t>
       </w:r>
-      <w:proofErr w:type="spellEnd"/>
       <w:r>
         <w:rPr>
           <w:rtl/>
@@ -4674,7 +4695,7 @@
         </w:rPr>
         <w:t xml:space="preserve"> "اشباع" و "</w:t>
       </w:r>
-      <w:commentRangeStart w:id="2"/>
+      <w:commentRangeStart w:id="1"/>
       <w:r>
         <w:rPr>
           <w:rtl/>
@@ -4688,13 +4709,13 @@
         </w:rPr>
         <w:t>یود</w:t>
       </w:r>
-      <w:commentRangeEnd w:id="2"/>
+      <w:commentRangeEnd w:id="1"/>
       <w:r>
         <w:rPr>
           <w:rStyle w:val="CommentReference"/>
           <w:rtl/>
         </w:rPr>
-        <w:commentReference w:id="2"/>
+        <w:commentReference w:id="1"/>
       </w:r>
       <w:r>
         <w:rPr>
@@ -4960,11 +4981,9 @@
         </w:rPr>
         <w:t xml:space="preserve"> مانند </w:t>
       </w:r>
-      <w:proofErr w:type="spellStart"/>
       <w:r>
         <w:t>Jfet</w:t>
       </w:r>
-      <w:proofErr w:type="spellEnd"/>
       <w:r>
         <w:rPr>
           <w:rtl/>
@@ -5432,11 +5451,9 @@
         </w:rPr>
         <w:t xml:space="preserve"> و </w:t>
       </w:r>
-      <w:proofErr w:type="spellStart"/>
       <w:r>
         <w:t>Mosfet</w:t>
       </w:r>
-      <w:proofErr w:type="spellEnd"/>
       <w:r>
         <w:rPr>
           <w:rtl/>
@@ -5456,11 +5473,9 @@
         </w:rPr>
         <w:t xml:space="preserve"> </w:t>
       </w:r>
-      <w:proofErr w:type="spellStart"/>
       <w:r>
         <w:t>Bicmos</w:t>
       </w:r>
-      <w:proofErr w:type="spellEnd"/>
       <w:r>
         <w:rPr>
           <w:rtl/>
@@ -7291,7 +7306,7 @@
                     <pic:cNvPicPr/>
                   </pic:nvPicPr>
                   <pic:blipFill>
-                    <a:blip r:embed="rId19">
+                    <a:blip r:embed="rId18">
                       <a:extLst>
                         <a:ext uri="{28A0092B-C50C-407E-A947-70E740481C1C}">
                           <a14:useLocalDpi xmlns:a14="http://schemas.microsoft.com/office/drawing/2010/main" val="0"/>
@@ -7338,7 +7353,7 @@
                     <pic:cNvPicPr/>
                   </pic:nvPicPr>
                   <pic:blipFill>
-                    <a:blip r:embed="rId20" cstate="print">
+                    <a:blip r:embed="rId19" cstate="print">
                       <a:extLst>
                         <a:ext uri="{28A0092B-C50C-407E-A947-70E740481C1C}">
                           <a14:useLocalDpi xmlns:a14="http://schemas.microsoft.com/office/drawing/2010/main" val="0"/>
@@ -7549,7 +7564,7 @@
         </w:rPr>
         <w:t xml:space="preserve">یک نمونه برد بورد را در </w:t>
       </w:r>
-      <w:commentRangeStart w:id="3"/>
+      <w:commentRangeStart w:id="2"/>
       <w:r>
         <w:rPr>
           <w:rFonts w:hint="cs"/>
@@ -7557,13 +7572,13 @@
         </w:rPr>
         <w:t xml:space="preserve">شکل </w:t>
       </w:r>
-      <w:commentRangeEnd w:id="3"/>
+      <w:commentRangeEnd w:id="2"/>
       <w:r>
         <w:rPr>
           <w:rStyle w:val="CommentReference"/>
           <w:rtl/>
         </w:rPr>
-        <w:commentReference w:id="3"/>
+        <w:commentReference w:id="2"/>
       </w:r>
       <w:r>
         <w:rPr>
@@ -7678,11 +7693,9 @@
         </w:rPr>
         <w:t xml:space="preserve"> دو ستون موجود است که سوراخ‌های هر ستون در اتصال کامل با سوراخ‌های دیگر است اما با ستون کناری اتصالی ندارد. این دو ردیف معمولا به عنوان سوراخ‌های تامین منبع مدار به کار می‌روند. به این صورت که با اتصال یک سوراخ از یک ستون به </w:t>
       </w:r>
-      <w:proofErr w:type="spellStart"/>
       <w:r>
         <w:t>Vcc</w:t>
       </w:r>
-      <w:proofErr w:type="spellEnd"/>
       <w:r>
         <w:rPr>
           <w:rFonts w:hint="cs"/>
@@ -7704,11 +7717,9 @@
         </w:rPr>
         <w:t xml:space="preserve"> آن ردیف کاملا به </w:t>
       </w:r>
-      <w:proofErr w:type="spellStart"/>
       <w:r>
         <w:t>Vcc</w:t>
       </w:r>
-      <w:proofErr w:type="spellEnd"/>
       <w:r>
         <w:rPr>
           <w:rFonts w:hint="cs"/>
@@ -7723,11 +7734,9 @@
         </w:rPr>
         <w:t xml:space="preserve">ی‌شود و ستون دیگر با وصل شدن به </w:t>
       </w:r>
-      <w:proofErr w:type="spellStart"/>
       <w:r>
         <w:t>Gnd</w:t>
       </w:r>
-      <w:proofErr w:type="spellEnd"/>
       <w:r>
         <w:rPr>
           <w:rFonts w:hint="cs"/>
@@ -7749,11 +7758,9 @@
         </w:rPr>
         <w:t xml:space="preserve">به </w:t>
       </w:r>
-      <w:proofErr w:type="spellStart"/>
       <w:r>
         <w:t>Gnd</w:t>
       </w:r>
-      <w:proofErr w:type="spellEnd"/>
       <w:r>
         <w:rPr>
           <w:rFonts w:hint="cs"/>
@@ -7797,7 +7804,81 @@
           <w:rFonts w:hint="cs"/>
           <w:rtl/>
         </w:rPr>
-        <w:t xml:space="preserve"> در نیمه‌ی چپ بردبورد قرار دارد که با بخش سمت راست ارتباط الکتریکی‌ای ندارد. </w:t>
+        <w:t xml:space="preserve"> در نیمه‌ی چپ بردبورد قرار دارد که با بخش سمت راست ارتباط الکتریکی‌ای ندارد.</w:t>
+      </w:r>
+    </w:p>
+    <w:p>
+      <w:pPr>
+        <w:jc w:val="both"/>
+        <w:rPr>
+          <w:rtl/>
+        </w:rPr>
+      </w:pPr>
+      <w:bookmarkStart w:id="3" w:name="_GoBack"/>
+      <w:bookmarkEnd w:id="3"/>
+    </w:p>
+    <w:p>
+      <w:pPr>
+        <w:jc w:val="both"/>
+        <w:rPr>
+          <w:rtl/>
+        </w:rPr>
+      </w:pPr>
+      <w:r>
+        <w:rPr>
+          <w:rFonts w:hint="cs"/>
+          <w:noProof/>
+          <w:rtl/>
+        </w:rPr>
+        <w:lastRenderedPageBreak/>
+        <w:drawing>
+          <wp:inline distT="0" distB="0" distL="0" distR="0" wp14:anchorId="7F2509B9" wp14:editId="66F3CEC1">
+            <wp:extent cx="5731510" cy="1914525"/>
+            <wp:effectExtent l="0" t="0" r="2540" b="9525"/>
+            <wp:docPr id="10" name="Picture 10"/>
+            <wp:cNvGraphicFramePr>
+              <a:graphicFrameLocks xmlns:a="http://schemas.openxmlformats.org/drawingml/2006/main" noChangeAspect="1"/>
+            </wp:cNvGraphicFramePr>
+            <a:graphic xmlns:a="http://schemas.openxmlformats.org/drawingml/2006/main">
+              <a:graphicData uri="http://schemas.openxmlformats.org/drawingml/2006/picture">
+                <pic:pic xmlns:pic="http://schemas.openxmlformats.org/drawingml/2006/picture">
+                  <pic:nvPicPr>
+                    <pic:cNvPr id="10" name="Capture copy.png"/>
+                    <pic:cNvPicPr/>
+                  </pic:nvPicPr>
+                  <pic:blipFill>
+                    <a:blip r:embed="rId20">
+                      <a:extLst>
+                        <a:ext uri="{28A0092B-C50C-407E-A947-70E740481C1C}">
+                          <a14:useLocalDpi xmlns:a14="http://schemas.microsoft.com/office/drawing/2010/main" val="0"/>
+                        </a:ext>
+                      </a:extLst>
+                    </a:blip>
+                    <a:stretch>
+                      <a:fillRect/>
+                    </a:stretch>
+                  </pic:blipFill>
+                  <pic:spPr>
+                    <a:xfrm>
+                      <a:off x="0" y="0"/>
+                      <a:ext cx="5731510" cy="1914525"/>
+                    </a:xfrm>
+                    <a:prstGeom prst="rect">
+                      <a:avLst/>
+                    </a:prstGeom>
+                  </pic:spPr>
+                </pic:pic>
+              </a:graphicData>
+            </a:graphic>
+          </wp:inline>
+        </w:drawing>
+      </w:r>
+      <w:r>
+        <w:rPr>
+          <w:rFonts w:hint="cs"/>
+          <w:rtl/>
+        </w:rPr>
+        <w:t xml:space="preserve"> </w:t>
       </w:r>
     </w:p>
     <w:sectPr>
@@ -7813,8 +7894,8 @@
 </file>
 
 <file path=word/comments.xml><?xml version="1.0" encoding="utf-8"?>
-<w:comments xmlns:wpc="http://schemas.microsoft.com/office/word/2010/wordprocessingCanvas" xmlns:cx="http://schemas.microsoft.com/office/drawing/2014/chartex" xmlns:cx1="http://schemas.microsoft.com/office/drawing/2015/9/8/chartex" xmlns:cx2="http://schemas.microsoft.com/office/drawing/2015/10/21/chartex" xmlns:cx3="http://schemas.microsoft.com/office/drawing/2016/5/9/chartex" xmlns:cx4="http://schemas.microsoft.com/office/drawing/2016/5/10/chartex" xmlns:cx5="http://schemas.microsoft.com/office/drawing/2016/5/11/chartex" xmlns:cx6="http://schemas.microsoft.com/office/drawing/2016/5/12/chartex" xmlns:cx7="http://schemas.microsoft.com/office/drawing/2016/5/13/chartex" xmlns:cx8="http://schemas.microsoft.com/office/drawing/2016/5/14/chartex" xmlns:mc="http://schemas.openxmlformats.org/markup-compatibility/2006" xmlns:aink="http://schemas.microsoft.com/office/drawing/2016/ink" xmlns:am3d="http://schemas.microsoft.com/office/drawing/2017/model3d" xmlns:o="urn:schemas-microsoft-com:office:office" xmlns:r="http://schemas.openxmlformats.org/officeDocument/2006/relationships" xmlns:m="http://schemas.openxmlformats.org/officeDocument/2006/math" xmlns:v="urn:schemas-microsoft-com:vml" xmlns:wp14="http://schemas.microsoft.com/office/word/2010/wordprocessingDrawing" xmlns:wp="http://schemas.openxmlformats.org/drawingml/2006/wordprocessingDrawing" xmlns:w10="urn:schemas-microsoft-com:office:word" xmlns:w="http://schemas.openxmlformats.org/wordprocessingml/2006/main" xmlns:w14="http://schemas.microsoft.com/office/word/2010/wordml" xmlns:w15="http://schemas.microsoft.com/office/word/2012/wordml" xmlns:w16cid="http://schemas.microsoft.com/office/word/2016/wordml/cid" xmlns:w16se="http://schemas.microsoft.com/office/word/2015/wordml/symex" xmlns:wpg="http://schemas.microsoft.com/office/word/2010/wordprocessingGroup" xmlns:wpi="http://schemas.microsoft.com/office/word/2010/wordprocessingInk" xmlns:wne="http://schemas.microsoft.com/office/word/2006/wordml" xmlns:wps="http://schemas.microsoft.com/office/word/2010/wordprocessingShape" mc:Ignorable="w14 w15 w16se w16cid wp14">
-  <w:comment w:id="1" w:author="ahmed nabipour" w:date="2018-10-14T21:45:00Z" w:initials="an">
+<w:comments xmlns:wpc="http://schemas.microsoft.com/office/word/2010/wordprocessingCanvas" xmlns:mc="http://schemas.openxmlformats.org/markup-compatibility/2006" xmlns:o="urn:schemas-microsoft-com:office:office" xmlns:r="http://schemas.openxmlformats.org/officeDocument/2006/relationships" xmlns:m="http://schemas.openxmlformats.org/officeDocument/2006/math" xmlns:v="urn:schemas-microsoft-com:vml" xmlns:wp14="http://schemas.microsoft.com/office/word/2010/wordprocessingDrawing" xmlns:wp="http://schemas.openxmlformats.org/drawingml/2006/wordprocessingDrawing" xmlns:w10="urn:schemas-microsoft-com:office:word" xmlns:w="http://schemas.openxmlformats.org/wordprocessingml/2006/main" xmlns:w14="http://schemas.microsoft.com/office/word/2010/wordml" xmlns:w15="http://schemas.microsoft.com/office/word/2012/wordml" xmlns:wpg="http://schemas.microsoft.com/office/word/2010/wordprocessingGroup" xmlns:wpi="http://schemas.microsoft.com/office/word/2010/wordprocessingInk" xmlns:wne="http://schemas.microsoft.com/office/word/2006/wordml" xmlns:wps="http://schemas.microsoft.com/office/word/2010/wordprocessingShape" mc:Ignorable="w14 w15 wp14">
+  <w:comment w:id="0" w:author="ahmed nabipour" w:date="2018-10-14T21:45:00Z" w:initials="an">
     <w:p>
       <w:pPr>
         <w:pStyle w:val="CommentText"/>
@@ -7834,7 +7915,7 @@
       </w:r>
     </w:p>
   </w:comment>
-  <w:comment w:id="2" w:author="ahmed nabipour" w:date="2018-10-14T21:47:00Z" w:initials="an">
+  <w:comment w:id="1" w:author="ahmed nabipour" w:date="2018-10-14T21:47:00Z" w:initials="an">
     <w:p>
       <w:pPr>
         <w:pStyle w:val="CommentText"/>
@@ -7854,7 +7935,7 @@
       </w:r>
     </w:p>
   </w:comment>
-  <w:comment w:id="3" w:author="ahmed nabipour" w:date="2018-10-14T21:54:00Z" w:initials="an">
+  <w:comment w:id="2" w:author="ahmed nabipour" w:date="2018-10-14T21:54:00Z" w:initials="an">
     <w:p>
       <w:pPr>
         <w:pStyle w:val="CommentText"/>
@@ -7878,7 +7959,7 @@
 </file>
 
 <file path=word/commentsExtended.xml><?xml version="1.0" encoding="utf-8"?>
-<w15:commentsEx xmlns:wpc="http://schemas.microsoft.com/office/word/2010/wordprocessingCanvas" xmlns:cx="http://schemas.microsoft.com/office/drawing/2014/chartex" xmlns:cx1="http://schemas.microsoft.com/office/drawing/2015/9/8/chartex" xmlns:cx2="http://schemas.microsoft.com/office/drawing/2015/10/21/chartex" xmlns:cx3="http://schemas.microsoft.com/office/drawing/2016/5/9/chartex" xmlns:cx4="http://schemas.microsoft.com/office/drawing/2016/5/10/chartex" xmlns:cx5="http://schemas.microsoft.com/office/drawing/2016/5/11/chartex" xmlns:cx6="http://schemas.microsoft.com/office/drawing/2016/5/12/chartex" xmlns:cx7="http://schemas.microsoft.com/office/drawing/2016/5/13/chartex" xmlns:cx8="http://schemas.microsoft.com/office/drawing/2016/5/14/chartex" xmlns:mc="http://schemas.openxmlformats.org/markup-compatibility/2006" xmlns:aink="http://schemas.microsoft.com/office/drawing/2016/ink" xmlns:am3d="http://schemas.microsoft.com/office/drawing/2017/model3d" xmlns:o="urn:schemas-microsoft-com:office:office" xmlns:r="http://schemas.openxmlformats.org/officeDocument/2006/relationships" xmlns:m="http://schemas.openxmlformats.org/officeDocument/2006/math" xmlns:v="urn:schemas-microsoft-com:vml" xmlns:wp14="http://schemas.microsoft.com/office/word/2010/wordprocessingDrawing" xmlns:wp="http://schemas.openxmlformats.org/drawingml/2006/wordprocessingDrawing" xmlns:w10="urn:schemas-microsoft-com:office:word" xmlns:w="http://schemas.openxmlformats.org/wordprocessingml/2006/main" xmlns:w14="http://schemas.microsoft.com/office/word/2010/wordml" xmlns:w15="http://schemas.microsoft.com/office/word/2012/wordml" xmlns:w16cid="http://schemas.microsoft.com/office/word/2016/wordml/cid" xmlns:w16se="http://schemas.microsoft.com/office/word/2015/wordml/symex" xmlns:wpg="http://schemas.microsoft.com/office/word/2010/wordprocessingGroup" xmlns:wpi="http://schemas.microsoft.com/office/word/2010/wordprocessingInk" xmlns:wne="http://schemas.microsoft.com/office/word/2006/wordml" xmlns:wps="http://schemas.microsoft.com/office/word/2010/wordprocessingShape" mc:Ignorable="w14 w15 w16se w16cid wp14">
+<w15:commentsEx xmlns:wpc="http://schemas.microsoft.com/office/word/2010/wordprocessingCanvas" xmlns:mc="http://schemas.openxmlformats.org/markup-compatibility/2006" xmlns:o="urn:schemas-microsoft-com:office:office" xmlns:r="http://schemas.openxmlformats.org/officeDocument/2006/relationships" xmlns:m="http://schemas.openxmlformats.org/officeDocument/2006/math" xmlns:v="urn:schemas-microsoft-com:vml" xmlns:wp14="http://schemas.microsoft.com/office/word/2010/wordprocessingDrawing" xmlns:wp="http://schemas.openxmlformats.org/drawingml/2006/wordprocessingDrawing" xmlns:w10="urn:schemas-microsoft-com:office:word" xmlns:w="http://schemas.openxmlformats.org/wordprocessingml/2006/main" xmlns:w14="http://schemas.microsoft.com/office/word/2010/wordml" xmlns:w15="http://schemas.microsoft.com/office/word/2012/wordml" xmlns:wpg="http://schemas.microsoft.com/office/word/2010/wordprocessingGroup" xmlns:wpi="http://schemas.microsoft.com/office/word/2010/wordprocessingInk" xmlns:wne="http://schemas.microsoft.com/office/word/2006/wordml" xmlns:wps="http://schemas.microsoft.com/office/word/2010/wordprocessingShape" mc:Ignorable="w14 w15 wp14">
   <w15:commentEx w15:paraId="474295C0" w15:done="0"/>
   <w15:commentEx w15:paraId="6077BA38" w15:done="0"/>
   <w15:commentEx w15:paraId="6C2FDD85" w15:done="0"/>
@@ -7894,7 +7975,7 @@
 </file>
 
 <file path=word/endnotes.xml><?xml version="1.0" encoding="utf-8"?>
-<w:endnotes xmlns:wpc="http://schemas.microsoft.com/office/word/2010/wordprocessingCanvas" xmlns:cx="http://schemas.microsoft.com/office/drawing/2014/chartex" xmlns:cx1="http://schemas.microsoft.com/office/drawing/2015/9/8/chartex" xmlns:cx2="http://schemas.microsoft.com/office/drawing/2015/10/21/chartex" xmlns:cx3="http://schemas.microsoft.com/office/drawing/2016/5/9/chartex" xmlns:cx4="http://schemas.microsoft.com/office/drawing/2016/5/10/chartex" xmlns:cx5="http://schemas.microsoft.com/office/drawing/2016/5/11/chartex" xmlns:cx6="http://schemas.microsoft.com/office/drawing/2016/5/12/chartex" xmlns:cx7="http://schemas.microsoft.com/office/drawing/2016/5/13/chartex" xmlns:cx8="http://schemas.microsoft.com/office/drawing/2016/5/14/chartex" xmlns:mc="http://schemas.openxmlformats.org/markup-compatibility/2006" xmlns:aink="http://schemas.microsoft.com/office/drawing/2016/ink" xmlns:am3d="http://schemas.microsoft.com/office/drawing/2017/model3d" xmlns:o="urn:schemas-microsoft-com:office:office" xmlns:r="http://schemas.openxmlformats.org/officeDocument/2006/relationships" xmlns:m="http://schemas.openxmlformats.org/officeDocument/2006/math" xmlns:v="urn:schemas-microsoft-com:vml" xmlns:wp14="http://schemas.microsoft.com/office/word/2010/wordprocessingDrawing" xmlns:wp="http://schemas.openxmlformats.org/drawingml/2006/wordprocessingDrawing" xmlns:w10="urn:schemas-microsoft-com:office:word" xmlns:w="http://schemas.openxmlformats.org/wordprocessingml/2006/main" xmlns:w14="http://schemas.microsoft.com/office/word/2010/wordml" xmlns:w15="http://schemas.microsoft.com/office/word/2012/wordml" xmlns:w16cid="http://schemas.microsoft.com/office/word/2016/wordml/cid" xmlns:w16se="http://schemas.microsoft.com/office/word/2015/wordml/symex" xmlns:wpg="http://schemas.microsoft.com/office/word/2010/wordprocessingGroup" xmlns:wpi="http://schemas.microsoft.com/office/word/2010/wordprocessingInk" xmlns:wne="http://schemas.microsoft.com/office/word/2006/wordml" xmlns:wps="http://schemas.microsoft.com/office/word/2010/wordprocessingShape" mc:Ignorable="w14 w15 w16se w16cid wp14">
+<w:endnotes xmlns:wpc="http://schemas.microsoft.com/office/word/2010/wordprocessingCanvas" xmlns:mc="http://schemas.openxmlformats.org/markup-compatibility/2006" xmlns:o="urn:schemas-microsoft-com:office:office" xmlns:r="http://schemas.openxmlformats.org/officeDocument/2006/relationships" xmlns:m="http://schemas.openxmlformats.org/officeDocument/2006/math" xmlns:v="urn:schemas-microsoft-com:vml" xmlns:wp14="http://schemas.microsoft.com/office/word/2010/wordprocessingDrawing" xmlns:wp="http://schemas.openxmlformats.org/drawingml/2006/wordprocessingDrawing" xmlns:w10="urn:schemas-microsoft-com:office:word" xmlns:w="http://schemas.openxmlformats.org/wordprocessingml/2006/main" xmlns:w14="http://schemas.microsoft.com/office/word/2010/wordml" xmlns:w15="http://schemas.microsoft.com/office/word/2012/wordml" xmlns:wpg="http://schemas.microsoft.com/office/word/2010/wordprocessingGroup" xmlns:wpi="http://schemas.microsoft.com/office/word/2010/wordprocessingInk" xmlns:wne="http://schemas.microsoft.com/office/word/2006/wordml" xmlns:wps="http://schemas.microsoft.com/office/word/2010/wordprocessingShape" mc:Ignorable="w14 w15 wp14">
   <w:endnote w:type="separator" w:id="-1">
     <w:p>
       <w:pPr>
@@ -7919,7 +8000,7 @@
 </file>
 
 <file path=word/footnotes.xml><?xml version="1.0" encoding="utf-8"?>
-<w:footnotes xmlns:wpc="http://schemas.microsoft.com/office/word/2010/wordprocessingCanvas" xmlns:cx="http://schemas.microsoft.com/office/drawing/2014/chartex" xmlns:cx1="http://schemas.microsoft.com/office/drawing/2015/9/8/chartex" xmlns:cx2="http://schemas.microsoft.com/office/drawing/2015/10/21/chartex" xmlns:cx3="http://schemas.microsoft.com/office/drawing/2016/5/9/chartex" xmlns:cx4="http://schemas.microsoft.com/office/drawing/2016/5/10/chartex" xmlns:cx5="http://schemas.microsoft.com/office/drawing/2016/5/11/chartex" xmlns:cx6="http://schemas.microsoft.com/office/drawing/2016/5/12/chartex" xmlns:cx7="http://schemas.microsoft.com/office/drawing/2016/5/13/chartex" xmlns:cx8="http://schemas.microsoft.com/office/drawing/2016/5/14/chartex" xmlns:mc="http://schemas.openxmlformats.org/markup-compatibility/2006" xmlns:aink="http://schemas.microsoft.com/office/drawing/2016/ink" xmlns:am3d="http://schemas.microsoft.com/office/drawing/2017/model3d" xmlns:o="urn:schemas-microsoft-com:office:office" xmlns:r="http://schemas.openxmlformats.org/officeDocument/2006/relationships" xmlns:m="http://schemas.openxmlformats.org/officeDocument/2006/math" xmlns:v="urn:schemas-microsoft-com:vml" xmlns:wp14="http://schemas.microsoft.com/office/word/2010/wordprocessingDrawing" xmlns:wp="http://schemas.openxmlformats.org/drawingml/2006/wordprocessingDrawing" xmlns:w10="urn:schemas-microsoft-com:office:word" xmlns:w="http://schemas.openxmlformats.org/wordprocessingml/2006/main" xmlns:w14="http://schemas.microsoft.com/office/word/2010/wordml" xmlns:w15="http://schemas.microsoft.com/office/word/2012/wordml" xmlns:w16cid="http://schemas.microsoft.com/office/word/2016/wordml/cid" xmlns:w16se="http://schemas.microsoft.com/office/word/2015/wordml/symex" xmlns:wpg="http://schemas.microsoft.com/office/word/2010/wordprocessingGroup" xmlns:wpi="http://schemas.microsoft.com/office/word/2010/wordprocessingInk" xmlns:wne="http://schemas.microsoft.com/office/word/2006/wordml" xmlns:wps="http://schemas.microsoft.com/office/word/2010/wordprocessingShape" mc:Ignorable="w14 w15 w16se w16cid wp14">
+<w:footnotes xmlns:wpc="http://schemas.microsoft.com/office/word/2010/wordprocessingCanvas" xmlns:mc="http://schemas.openxmlformats.org/markup-compatibility/2006" xmlns:o="urn:schemas-microsoft-com:office:office" xmlns:r="http://schemas.openxmlformats.org/officeDocument/2006/relationships" xmlns:m="http://schemas.openxmlformats.org/officeDocument/2006/math" xmlns:v="urn:schemas-microsoft-com:vml" xmlns:wp14="http://schemas.microsoft.com/office/word/2010/wordprocessingDrawing" xmlns:wp="http://schemas.openxmlformats.org/drawingml/2006/wordprocessingDrawing" xmlns:w10="urn:schemas-microsoft-com:office:word" xmlns:w="http://schemas.openxmlformats.org/wordprocessingml/2006/main" xmlns:w14="http://schemas.microsoft.com/office/word/2010/wordml" xmlns:w15="http://schemas.microsoft.com/office/word/2012/wordml" xmlns:wpg="http://schemas.microsoft.com/office/word/2010/wordprocessingGroup" xmlns:wpi="http://schemas.microsoft.com/office/word/2010/wordprocessingInk" xmlns:wne="http://schemas.microsoft.com/office/word/2006/wordml" xmlns:wps="http://schemas.microsoft.com/office/word/2010/wordprocessingShape" mc:Ignorable="w14 w15 wp14">
   <w:footnote w:type="separator" w:id="-1">
     <w:p>
       <w:pPr>
@@ -7944,8 +8025,8 @@
 </file>
 
 <file path=word/numbering.xml><?xml version="1.0" encoding="utf-8"?>
-<w:numbering xmlns:wpc="http://schemas.microsoft.com/office/word/2010/wordprocessingCanvas" xmlns:cx="http://schemas.microsoft.com/office/drawing/2014/chartex" xmlns:cx1="http://schemas.microsoft.com/office/drawing/2015/9/8/chartex" xmlns:cx2="http://schemas.microsoft.com/office/drawing/2015/10/21/chartex" xmlns:cx3="http://schemas.microsoft.com/office/drawing/2016/5/9/chartex" xmlns:cx4="http://schemas.microsoft.com/office/drawing/2016/5/10/chartex" xmlns:cx5="http://schemas.microsoft.com/office/drawing/2016/5/11/chartex" xmlns:cx6="http://schemas.microsoft.com/office/drawing/2016/5/12/chartex" xmlns:cx7="http://schemas.microsoft.com/office/drawing/2016/5/13/chartex" xmlns:cx8="http://schemas.microsoft.com/office/drawing/2016/5/14/chartex" xmlns:mc="http://schemas.openxmlformats.org/markup-compatibility/2006" xmlns:aink="http://schemas.microsoft.com/office/drawing/2016/ink" xmlns:am3d="http://schemas.microsoft.com/office/drawing/2017/model3d" xmlns:o="urn:schemas-microsoft-com:office:office" xmlns:r="http://schemas.openxmlformats.org/officeDocument/2006/relationships" xmlns:m="http://schemas.openxmlformats.org/officeDocument/2006/math" xmlns:v="urn:schemas-microsoft-com:vml" xmlns:wp14="http://schemas.microsoft.com/office/word/2010/wordprocessingDrawing" xmlns:wp="http://schemas.openxmlformats.org/drawingml/2006/wordprocessingDrawing" xmlns:w10="urn:schemas-microsoft-com:office:word" xmlns:w="http://schemas.openxmlformats.org/wordprocessingml/2006/main" xmlns:w14="http://schemas.microsoft.com/office/word/2010/wordml" xmlns:w15="http://schemas.microsoft.com/office/word/2012/wordml" xmlns:w16cid="http://schemas.microsoft.com/office/word/2016/wordml/cid" xmlns:w16se="http://schemas.microsoft.com/office/word/2015/wordml/symex" xmlns:wpg="http://schemas.microsoft.com/office/word/2010/wordprocessingGroup" xmlns:wpi="http://schemas.microsoft.com/office/word/2010/wordprocessingInk" xmlns:wne="http://schemas.microsoft.com/office/word/2006/wordml" xmlns:wps="http://schemas.microsoft.com/office/word/2010/wordprocessingShape" mc:Ignorable="w14 w15 w16se w16cid wp14">
-  <w:abstractNum w:abstractNumId="0" w15:restartNumberingAfterBreak="0">
+<w:numbering xmlns:wpc="http://schemas.microsoft.com/office/word/2010/wordprocessingCanvas" xmlns:mc="http://schemas.openxmlformats.org/markup-compatibility/2006" xmlns:o="urn:schemas-microsoft-com:office:office" xmlns:r="http://schemas.openxmlformats.org/officeDocument/2006/relationships" xmlns:m="http://schemas.openxmlformats.org/officeDocument/2006/math" xmlns:v="urn:schemas-microsoft-com:vml" xmlns:wp14="http://schemas.microsoft.com/office/word/2010/wordprocessingDrawing" xmlns:wp="http://schemas.openxmlformats.org/drawingml/2006/wordprocessingDrawing" xmlns:w10="urn:schemas-microsoft-com:office:word" xmlns:w="http://schemas.openxmlformats.org/wordprocessingml/2006/main" xmlns:w14="http://schemas.microsoft.com/office/word/2010/wordml" xmlns:w15="http://schemas.microsoft.com/office/word/2012/wordml" xmlns:wpg="http://schemas.microsoft.com/office/word/2010/wordprocessingGroup" xmlns:wpi="http://schemas.microsoft.com/office/word/2010/wordprocessingInk" xmlns:wne="http://schemas.microsoft.com/office/word/2006/wordml" xmlns:wps="http://schemas.microsoft.com/office/word/2010/wordprocessingShape" mc:Ignorable="w14 w15 wp14">
+  <w:abstractNum w:abstractNumId="0">
     <w:nsid w:val="01BF2621"/>
     <w:multiLevelType w:val="hybridMultilevel"/>
     <w:tmpl w:val="DC7C4410"/>
@@ -8058,7 +8139,7 @@
       </w:rPr>
     </w:lvl>
   </w:abstractNum>
-  <w:abstractNum w:abstractNumId="1" w15:restartNumberingAfterBreak="0">
+  <w:abstractNum w:abstractNumId="1">
     <w:nsid w:val="27F77A5B"/>
     <w:multiLevelType w:val="hybridMultilevel"/>
     <w:tmpl w:val="E042055A"/>
@@ -8147,7 +8228,7 @@
       </w:pPr>
     </w:lvl>
   </w:abstractNum>
-  <w:abstractNum w:abstractNumId="2" w15:restartNumberingAfterBreak="0">
+  <w:abstractNum w:abstractNumId="2">
     <w:nsid w:val="29642567"/>
     <w:multiLevelType w:val="hybridMultilevel"/>
     <w:tmpl w:val="B0D216A2"/>
@@ -8236,7 +8317,7 @@
       </w:pPr>
     </w:lvl>
   </w:abstractNum>
-  <w:abstractNum w:abstractNumId="3" w15:restartNumberingAfterBreak="0">
+  <w:abstractNum w:abstractNumId="3">
     <w:nsid w:val="63881CE3"/>
     <w:multiLevelType w:val="hybridMultilevel"/>
     <w:tmpl w:val="7E5031C6"/>
@@ -8341,7 +8422,7 @@
 </file>
 
 <file path=word/people.xml><?xml version="1.0" encoding="utf-8"?>
-<w15:people xmlns:wpc="http://schemas.microsoft.com/office/word/2010/wordprocessingCanvas" xmlns:cx="http://schemas.microsoft.com/office/drawing/2014/chartex" xmlns:cx1="http://schemas.microsoft.com/office/drawing/2015/9/8/chartex" xmlns:cx2="http://schemas.microsoft.com/office/drawing/2015/10/21/chartex" xmlns:cx3="http://schemas.microsoft.com/office/drawing/2016/5/9/chartex" xmlns:cx4="http://schemas.microsoft.com/office/drawing/2016/5/10/chartex" xmlns:cx5="http://schemas.microsoft.com/office/drawing/2016/5/11/chartex" xmlns:cx6="http://schemas.microsoft.com/office/drawing/2016/5/12/chartex" xmlns:cx7="http://schemas.microsoft.com/office/drawing/2016/5/13/chartex" xmlns:cx8="http://schemas.microsoft.com/office/drawing/2016/5/14/chartex" xmlns:mc="http://schemas.openxmlformats.org/markup-compatibility/2006" xmlns:aink="http://schemas.microsoft.com/office/drawing/2016/ink" xmlns:am3d="http://schemas.microsoft.com/office/drawing/2017/model3d" xmlns:o="urn:schemas-microsoft-com:office:office" xmlns:r="http://schemas.openxmlformats.org/officeDocument/2006/relationships" xmlns:m="http://schemas.openxmlformats.org/officeDocument/2006/math" xmlns:v="urn:schemas-microsoft-com:vml" xmlns:wp14="http://schemas.microsoft.com/office/word/2010/wordprocessingDrawing" xmlns:wp="http://schemas.openxmlformats.org/drawingml/2006/wordprocessingDrawing" xmlns:w10="urn:schemas-microsoft-com:office:word" xmlns:w="http://schemas.openxmlformats.org/wordprocessingml/2006/main" xmlns:w14="http://schemas.microsoft.com/office/word/2010/wordml" xmlns:w15="http://schemas.microsoft.com/office/word/2012/wordml" xmlns:w16cid="http://schemas.microsoft.com/office/word/2016/wordml/cid" xmlns:w16se="http://schemas.microsoft.com/office/word/2015/wordml/symex" xmlns:wpg="http://schemas.microsoft.com/office/word/2010/wordprocessingGroup" xmlns:wpi="http://schemas.microsoft.com/office/word/2010/wordprocessingInk" xmlns:wne="http://schemas.microsoft.com/office/word/2006/wordml" xmlns:wps="http://schemas.microsoft.com/office/word/2010/wordprocessingShape" mc:Ignorable="w14 w15 w16se w16cid wp14">
+<w15:people xmlns:wpc="http://schemas.microsoft.com/office/word/2010/wordprocessingCanvas" xmlns:mc="http://schemas.openxmlformats.org/markup-compatibility/2006" xmlns:o="urn:schemas-microsoft-com:office:office" xmlns:r="http://schemas.openxmlformats.org/officeDocument/2006/relationships" xmlns:m="http://schemas.openxmlformats.org/officeDocument/2006/math" xmlns:v="urn:schemas-microsoft-com:vml" xmlns:wp14="http://schemas.microsoft.com/office/word/2010/wordprocessingDrawing" xmlns:wp="http://schemas.openxmlformats.org/drawingml/2006/wordprocessingDrawing" xmlns:w10="urn:schemas-microsoft-com:office:word" xmlns:w="http://schemas.openxmlformats.org/wordprocessingml/2006/main" xmlns:w14="http://schemas.microsoft.com/office/word/2010/wordml" xmlns:w15="http://schemas.microsoft.com/office/word/2012/wordml" xmlns:wpg="http://schemas.microsoft.com/office/word/2010/wordprocessingGroup" xmlns:wpi="http://schemas.microsoft.com/office/word/2010/wordprocessingInk" xmlns:wne="http://schemas.microsoft.com/office/word/2006/wordml" xmlns:wps="http://schemas.microsoft.com/office/word/2010/wordprocessingShape" mc:Ignorable="w14 w15 wp14">
   <w15:person w15:author="ahmed nabipour">
     <w15:presenceInfo w15:providerId="Windows Live" w15:userId="df8edd003cc3e8b2"/>
   </w15:person>
@@ -8349,7 +8430,7 @@
 </file>
 
 <file path=word/styles.xml><?xml version="1.0" encoding="utf-8"?>
-<w:styles xmlns:mc="http://schemas.openxmlformats.org/markup-compatibility/2006" xmlns:r="http://schemas.openxmlformats.org/officeDocument/2006/relationships" xmlns:w="http://schemas.openxmlformats.org/wordprocessingml/2006/main" xmlns:w14="http://schemas.microsoft.com/office/word/2010/wordml" xmlns:w15="http://schemas.microsoft.com/office/word/2012/wordml" xmlns:w16cid="http://schemas.microsoft.com/office/word/2016/wordml/cid" xmlns:w16se="http://schemas.microsoft.com/office/word/2015/wordml/symex" mc:Ignorable="w14 w15 w16se w16cid">
+<w:styles xmlns:mc="http://schemas.openxmlformats.org/markup-compatibility/2006" xmlns:r="http://schemas.openxmlformats.org/officeDocument/2006/relationships" xmlns:w="http://schemas.openxmlformats.org/wordprocessingml/2006/main" xmlns:w14="http://schemas.microsoft.com/office/word/2010/wordml" xmlns:w15="http://schemas.microsoft.com/office/word/2012/wordml" mc:Ignorable="w14 w15">
   <w:docDefaults>
     <w:rPrDefault>
       <w:rPr>
@@ -8365,7 +8446,7 @@
       </w:pPr>
     </w:pPrDefault>
   </w:docDefaults>
-  <w:latentStyles w:defLockedState="0" w:defUIPriority="99" w:defSemiHidden="0" w:defUnhideWhenUsed="0" w:defQFormat="0" w:count="375">
+  <w:latentStyles w:defLockedState="0" w:defUIPriority="99" w:defSemiHidden="0" w:defUnhideWhenUsed="0" w:defQFormat="0" w:count="371">
     <w:lsdException w:name="Normal" w:uiPriority="0" w:qFormat="1"/>
     <w:lsdException w:name="heading 1" w:uiPriority="9" w:qFormat="1"/>
     <w:lsdException w:name="heading 2" w:semiHidden="1" w:uiPriority="9" w:unhideWhenUsed="1" w:qFormat="1"/>
@@ -8737,10 +8818,6 @@
     <w:lsdException w:name="List Table 5 Dark Accent 6" w:uiPriority="50"/>
     <w:lsdException w:name="List Table 6 Colorful Accent 6" w:uiPriority="51"/>
     <w:lsdException w:name="List Table 7 Colorful Accent 6" w:uiPriority="52"/>
-    <w:lsdException w:name="Mention" w:semiHidden="1" w:unhideWhenUsed="1"/>
-    <w:lsdException w:name="Smart Hyperlink" w:semiHidden="1" w:unhideWhenUsed="1"/>
-    <w:lsdException w:name="Hashtag" w:semiHidden="1" w:unhideWhenUsed="1"/>
-    <w:lsdException w:name="Unresolved Mention" w:semiHidden="1" w:unhideWhenUsed="1"/>
   </w:latentStyles>
   <w:style w:type="paragraph" w:default="1" w:styleId="Normal">
     <w:name w:val="Normal"/>
@@ -9284,7 +9361,7 @@
 </file>
 
 <file path=customXml/itemProps1.xml><?xml version="1.0" encoding="utf-8"?>
-<ds:datastoreItem xmlns:ds="http://schemas.openxmlformats.org/officeDocument/2006/customXml" ds:itemID="{F935DD3A-F8DF-4A68-89DE-F6AC857B8A59}">
+<ds:datastoreItem xmlns:ds="http://schemas.openxmlformats.org/officeDocument/2006/customXml" ds:itemID="{89CF9635-3410-418C-B065-223118173CFF}">
   <ds:schemaRefs>
     <ds:schemaRef ds:uri="http://schemas.openxmlformats.org/officeDocument/2006/bibliography"/>
   </ds:schemaRefs>

</xml_diff>

<commit_message>
eslah va commente 2-1
</commit_message>
<xml_diff>
--- a/محتویات دوره آموزشی/فصل 0/0-1 پیش نیاز الکتریکی/جزوه/نوشته ها/جزوه 0-1.docx
+++ b/محتویات دوره آموزشی/فصل 0/0-1 پیش نیاز الکتریکی/جزوه/نوشته ها/جزوه 0-1.docx
@@ -345,7 +345,14 @@
           <w:rFonts w:eastAsiaTheme="minorEastAsia" w:hint="cs"/>
           <w:rtl/>
         </w:rPr>
-        <w:t xml:space="preserve">را ببینید. این نقاط </w:t>
+        <w:t>را ببینید.</w:t>
+      </w:r>
+      <w:r>
+        <w:rPr>
+          <w:rFonts w:eastAsiaTheme="minorEastAsia" w:hint="cs"/>
+          <w:rtl/>
+        </w:rPr>
+        <w:t xml:space="preserve"> نقاط </w:t>
       </w:r>
       <w:r>
         <w:rPr>
@@ -823,6 +830,7 @@
       <w:pPr>
         <w:jc w:val="both"/>
         <w:rPr>
+          <w:rFonts w:hint="cs"/>
           <w:rtl/>
         </w:rPr>
       </w:pPr>
@@ -1104,7 +1112,7 @@
       <w:pPr>
         <w:jc w:val="both"/>
         <w:rPr>
-          <w:rFonts w:cs="B Titr"/>
+          <w:rFonts w:cs="B Titr" w:hint="cs"/>
           <w:rtl/>
         </w:rPr>
       </w:pPr>
@@ -1505,7 +1513,21 @@
           <w:rFonts w:hint="cs"/>
           <w:rtl/>
         </w:rPr>
-        <w:t>در بخش های مختلفی از دوره آموزشی آردینو در رابطه با این موضوع بحث می‌شود</w:t>
+        <w:t xml:space="preserve">در بخش های </w:t>
+      </w:r>
+      <w:r>
+        <w:rPr>
+          <w:rFonts w:hint="cs"/>
+          <w:rtl/>
+        </w:rPr>
+        <w:t xml:space="preserve">مختلفی از دوره آموزشی آردینو درباره‌ی </w:t>
+      </w:r>
+      <w:r>
+        <w:rPr>
+          <w:rFonts w:hint="cs"/>
+          <w:rtl/>
+        </w:rPr>
+        <w:t>این موضوع بحث می‌شود</w:t>
       </w:r>
       <w:r>
         <w:rPr>
@@ -1642,7 +1664,7 @@
           <w:rFonts w:hint="cs"/>
           <w:rtl/>
         </w:rPr>
-        <w:t>همانطور که می‌بینید روی دیود خط سفیدی وجود دارد و متناظر با آن در نماد نیز خط صافی هست. این خط نشان‌دهنده‌ی آن است که این دیود از این سیم سمت جریان را از خود عبور نمی‌دهد، یعنی اگر در سویی که خط سفید هست پتانسیل بیشتر از سوی دیگر باشد، جریان برقرار نمی‌شود</w:t>
+        <w:t>همانطور که می‌بینید روی دیود خط سفیدی وجود دارد و متناظر با آن در نماد نیز خط صافی هست. این خط نشان‌دهنده‌ی آن است که این دیود از این سمت جریان را از خود عبور نمی‌دهد، یعنی اگر در سویی که خط سفید هست پتانسیل بیشتر از سوی دیگر باشد، جریان برقرار نمی‌شود</w:t>
       </w:r>
       <w:r>
         <w:rPr>
@@ -1872,7 +1894,7 @@
           <w:rFonts w:hint="cs"/>
           <w:rtl/>
         </w:rPr>
-        <w:t>می‌باشد</w:t>
+        <w:t>است</w:t>
       </w:r>
       <w:r>
         <w:rPr>
@@ -1962,6 +1984,13 @@
           <w:rtl/>
         </w:rPr>
         <w:t xml:space="preserve">یک مورد </w:t>
+      </w:r>
+      <w:r>
+        <w:rPr>
+          <w:rFonts w:hint="cs"/>
+          <w:rtl/>
+        </w:rPr>
+        <w:t xml:space="preserve">دیگر </w:t>
       </w:r>
       <w:r>
         <w:rPr>
@@ -4995,7 +5024,23 @@
           <w:rFonts w:hint="cs"/>
           <w:rtl/>
         </w:rPr>
-        <w:t>یکنند</w:t>
+        <w:t>ی</w:t>
+      </w:r>
+      <w:r>
+        <w:rPr>
+          <w:rFonts w:hint="cs"/>
+          <w:rtl/>
+        </w:rPr>
+        <w:t>‌</w:t>
+      </w:r>
+      <w:bookmarkStart w:id="2" w:name="_GoBack"/>
+      <w:bookmarkEnd w:id="2"/>
+      <w:r>
+        <w:rPr>
+          <w:rFonts w:hint="cs"/>
+          <w:rtl/>
+        </w:rPr>
+        <w:t>کنند</w:t>
       </w:r>
       <w:r>
         <w:rPr>
@@ -7564,7 +7609,7 @@
         </w:rPr>
         <w:t xml:space="preserve">یک نمونه برد بورد را در </w:t>
       </w:r>
-      <w:commentRangeStart w:id="2"/>
+      <w:commentRangeStart w:id="3"/>
       <w:r>
         <w:rPr>
           <w:rFonts w:hint="cs"/>
@@ -7572,13 +7617,13 @@
         </w:rPr>
         <w:t xml:space="preserve">شکل </w:t>
       </w:r>
-      <w:commentRangeEnd w:id="2"/>
+      <w:commentRangeEnd w:id="3"/>
       <w:r>
         <w:rPr>
           <w:rStyle w:val="CommentReference"/>
           <w:rtl/>
         </w:rPr>
-        <w:commentReference w:id="2"/>
+        <w:commentReference w:id="3"/>
       </w:r>
       <w:r>
         <w:rPr>
@@ -7814,8 +7859,6 @@
           <w:rtl/>
         </w:rPr>
       </w:pPr>
-      <w:bookmarkStart w:id="3" w:name="_GoBack"/>
-      <w:bookmarkEnd w:id="3"/>
     </w:p>
     <w:p>
       <w:pPr>
@@ -7935,7 +7978,7 @@
       </w:r>
     </w:p>
   </w:comment>
-  <w:comment w:id="2" w:author="ahmed nabipour" w:date="2018-10-14T21:54:00Z" w:initials="an">
+  <w:comment w:id="3" w:author="ahmed nabipour" w:date="2018-10-14T21:54:00Z" w:initials="an">
     <w:p>
       <w:pPr>
         <w:pStyle w:val="CommentText"/>
@@ -9361,7 +9404,7 @@
 </file>
 
 <file path=customXml/itemProps1.xml><?xml version="1.0" encoding="utf-8"?>
-<ds:datastoreItem xmlns:ds="http://schemas.openxmlformats.org/officeDocument/2006/customXml" ds:itemID="{89CF9635-3410-418C-B065-223118173CFF}">
+<ds:datastoreItem xmlns:ds="http://schemas.openxmlformats.org/officeDocument/2006/customXml" ds:itemID="{D2C802F0-9A67-4765-A713-7BFECB6FE1D5}">
   <ds:schemaRefs>
     <ds:schemaRef ds:uri="http://schemas.openxmlformats.org/officeDocument/2006/bibliography"/>
   </ds:schemaRefs>

</xml_diff>